<commit_message>
fix: Correction of a section of the Testing Report
</commit_message>
<xml_diff>
--- a/reports/C2/Student #4/D04/Testing Report - D04 - Student #4.docx
+++ b/reports/C2/Student #4/D04/Testing Report - D04 - Student #4.docx
@@ -33,7 +33,25 @@
           <w:szCs w:val="76"/>
           <w:lang w:val="en-US"/>
         </w:rPr>
-        <w:t>ACME AirNav Solutions</w:t>
+        <w:t xml:space="preserve">ACME </w:t>
+      </w:r>
+      <w:proofErr w:type="spellStart"/>
+      <w:r>
+        <w:rPr>
+          <w:sz w:val="76"/>
+          <w:szCs w:val="76"/>
+          <w:lang w:val="en-US"/>
+        </w:rPr>
+        <w:t>AirNav</w:t>
+      </w:r>
+      <w:proofErr w:type="spellEnd"/>
+      <w:r>
+        <w:rPr>
+          <w:sz w:val="76"/>
+          <w:szCs w:val="76"/>
+          <w:lang w:val="en-US"/>
+        </w:rPr>
+        <w:t xml:space="preserve"> Solutions</w:t>
       </w:r>
     </w:p>
     <w:p>
@@ -1072,7 +1090,15 @@
         <w:t xml:space="preserve">s diferentes </w:t>
       </w:r>
       <w:r>
-        <w:t>procedimientos aplicados en el contexto del testing formal del proyecto Acme-ANS. Abarca desde la creación de una cantidad adecuada de datos de prueba hasta la verificación minuciosa del cumplimiento de los requisitos funcionales. Además, se explican las herramientas estadísticas empleadas para analizar los tiempos de respuesta entre distintas peticiones, evaluar el rendimiento comparativo entre dos equipos y observar las mejoras en un mismo equipo tras la incorporación de índices en la base de datos.</w:t>
+        <w:t xml:space="preserve">procedimientos aplicados en el contexto del </w:t>
+      </w:r>
+      <w:proofErr w:type="spellStart"/>
+      <w:r>
+        <w:t>testing</w:t>
+      </w:r>
+      <w:proofErr w:type="spellEnd"/>
+      <w:r>
+        <w:t xml:space="preserve"> formal del proyecto Acme-ANS. Abarca desde la creación de una cantidad adecuada de datos de prueba hasta la verificación minuciosa del cumplimiento de los requisitos funcionales. Además, se explican las herramientas estadísticas empleadas para analizar los tiempos de respuesta entre distintas peticiones, evaluar el rendimiento comparativo entre dos equipos y observar las mejoras en un mismo equipo tras la incorporación de índices en la base de datos.</w:t>
       </w:r>
     </w:p>
     <w:p>
@@ -1520,7 +1546,23 @@
         <w:jc w:val="both"/>
       </w:pPr>
       <w:r>
-        <w:t>Este informe tiene como propósito detallar el proceso seguido para llevar a cabo el testing funcional y el análisis de rendimiento en el marco del proyecto. En particular, se centra en la verificación de los requisitos funcionales 8 y 9 correspondientes al Student Nº</w:t>
+        <w:t xml:space="preserve">Este informe tiene como propósito detallar el proceso seguido para llevar a cabo el </w:t>
+      </w:r>
+      <w:proofErr w:type="spellStart"/>
+      <w:r>
+        <w:t>testing</w:t>
+      </w:r>
+      <w:proofErr w:type="spellEnd"/>
+      <w:r>
+        <w:t xml:space="preserve"> funcional y el análisis de rendimiento en el marco del proyecto. En particular, se centra en la verificación de los requisitos funcionales 8 y 9 correspondientes al </w:t>
+      </w:r>
+      <w:proofErr w:type="spellStart"/>
+      <w:r>
+        <w:t>Student</w:t>
+      </w:r>
+      <w:proofErr w:type="spellEnd"/>
+      <w:r>
+        <w:t xml:space="preserve"> Nº</w:t>
       </w:r>
       <w:r>
         <w:t>4</w:t>
@@ -1535,7 +1577,15 @@
         <w:t>s</w:t>
       </w:r>
       <w:r>
-        <w:t xml:space="preserve"> claims y tracking logs</w:t>
+        <w:t xml:space="preserve"> </w:t>
+      </w:r>
+      <w:proofErr w:type="spellStart"/>
+      <w:r>
+        <w:t>claims</w:t>
+      </w:r>
+      <w:proofErr w:type="spellEnd"/>
+      <w:r>
+        <w:t xml:space="preserve"> y tracking logs</w:t>
       </w:r>
       <w:r>
         <w:t>.</w:t>
@@ -1570,7 +1620,15 @@
         <w:jc w:val="both"/>
       </w:pPr>
       <w:r>
-        <w:t xml:space="preserve">El cuerpo principal del informe se divide en dos secciones fundamentales, cada una dedicada a una fase específica del testing. La primera sección aborda las pruebas funcionales, mostrando los distintos casos de prueba agrupados por funcionalidad. De cada uno se ofrece una breve explicación junto con una evaluación de su capacidad para detectar fallos. La segunda sección está dedicada a las pruebas de rendimiento, donde se analizan los tiempos de respuesta mediante representaciones gráficas y se calcula un intervalo de confianza del 95% para dichos tiempos. </w:t>
+        <w:t xml:space="preserve">El cuerpo principal del informe se divide en dos secciones fundamentales, cada una dedicada a una fase específica del </w:t>
+      </w:r>
+      <w:proofErr w:type="spellStart"/>
+      <w:r>
+        <w:t>testing</w:t>
+      </w:r>
+      <w:proofErr w:type="spellEnd"/>
+      <w:r>
+        <w:t xml:space="preserve">. La primera sección aborda las pruebas funcionales, mostrando los distintos casos de prueba agrupados por funcionalidad. De cada uno se ofrece una breve explicación junto con una evaluación de su capacidad para detectar fallos. La segunda sección está dedicada a las pruebas de rendimiento, donde se analizan los tiempos de respuesta mediante representaciones gráficas y se calcula un intervalo de confianza del 95% para dichos tiempos. </w:t>
       </w:r>
     </w:p>
     <w:p>
@@ -1708,7 +1766,23 @@
     </w:p>
     <w:p>
       <w:r>
-        <w:t>Para cada servicio se han realizado tanto pruebas positivas (.safe) como de hacking (.hack) de la siguiente forma:</w:t>
+        <w:t>Para cada servicio se han realizado tanto pruebas positivas (.</w:t>
+      </w:r>
+      <w:proofErr w:type="spellStart"/>
+      <w:r>
+        <w:t>safe</w:t>
+      </w:r>
+      <w:proofErr w:type="spellEnd"/>
+      <w:r>
+        <w:t>) como de hacking (.</w:t>
+      </w:r>
+      <w:proofErr w:type="spellStart"/>
+      <w:r>
+        <w:t>hack</w:t>
+      </w:r>
+      <w:proofErr w:type="spellEnd"/>
+      <w:r>
+        <w:t>) de la siguiente forma:</w:t>
       </w:r>
     </w:p>
     <w:p>
@@ -1735,6 +1809,7 @@
         </w:rPr>
         <w:t>/</w:t>
       </w:r>
+      <w:proofErr w:type="spellStart"/>
       <w:r>
         <w:rPr>
           <w:b/>
@@ -1744,6 +1819,7 @@
         </w:rPr>
         <w:t>assistanceAgent</w:t>
       </w:r>
+      <w:proofErr w:type="spellEnd"/>
       <w:r>
         <w:rPr>
           <w:b/>
@@ -1753,6 +1829,7 @@
         </w:rPr>
         <w:t>/</w:t>
       </w:r>
+      <w:proofErr w:type="spellStart"/>
       <w:r>
         <w:rPr>
           <w:b/>
@@ -1762,6 +1839,7 @@
         </w:rPr>
         <w:t>claim</w:t>
       </w:r>
+      <w:proofErr w:type="spellEnd"/>
       <w:r>
         <w:rPr>
           <w:b/>
@@ -1941,6 +2019,7 @@
                 <w:lang w:val="es-ES"/>
               </w:rPr>
             </w:pPr>
+            <w:proofErr w:type="spellStart"/>
             <w:r>
               <w:rPr>
                 <w:lang w:val="es-ES"/>
@@ -1953,6 +2032,7 @@
               </w:rPr>
               <w:t>.safe</w:t>
             </w:r>
+            <w:proofErr w:type="spellEnd"/>
           </w:p>
         </w:tc>
         <w:tc>
@@ -1969,6 +2049,7 @@
                 <w:lang w:val="es-ES"/>
               </w:rPr>
             </w:pPr>
+            <w:proofErr w:type="spellStart"/>
             <w:r>
               <w:rPr>
                 <w:rFonts w:eastAsia="Times New Roman"/>
@@ -1976,6 +2057,7 @@
               </w:rPr>
               <w:t>list</w:t>
             </w:r>
+            <w:proofErr w:type="spellEnd"/>
           </w:p>
         </w:tc>
         <w:tc>
@@ -2032,7 +2114,23 @@
                 <w:rFonts w:eastAsia="Times New Roman"/>
                 <w:lang w:val="es-ES"/>
               </w:rPr>
-              <w:t>os reclamos, los claims, de los clientes</w:t>
+              <w:t xml:space="preserve">os reclamos, los </w:t>
+            </w:r>
+            <w:proofErr w:type="spellStart"/>
+            <w:r>
+              <w:rPr>
+                <w:rFonts w:eastAsia="Times New Roman"/>
+                <w:lang w:val="es-ES"/>
+              </w:rPr>
+              <w:t>claims</w:t>
+            </w:r>
+            <w:proofErr w:type="spellEnd"/>
+            <w:r>
+              <w:rPr>
+                <w:rFonts w:eastAsia="Times New Roman"/>
+                <w:lang w:val="es-ES"/>
+              </w:rPr>
+              <w:t>, de los clientes</w:t>
             </w:r>
             <w:r>
               <w:rPr>
@@ -2046,7 +2144,39 @@
                 <w:rFonts w:eastAsia="Times New Roman"/>
                 <w:lang w:val="es-ES"/>
               </w:rPr>
-              <w:t>sin claims, listados con un solo claim y listados con varios.</w:t>
+              <w:t xml:space="preserve">sin </w:t>
+            </w:r>
+            <w:proofErr w:type="spellStart"/>
+            <w:r>
+              <w:rPr>
+                <w:rFonts w:eastAsia="Times New Roman"/>
+                <w:lang w:val="es-ES"/>
+              </w:rPr>
+              <w:t>claims</w:t>
+            </w:r>
+            <w:proofErr w:type="spellEnd"/>
+            <w:r>
+              <w:rPr>
+                <w:rFonts w:eastAsia="Times New Roman"/>
+                <w:lang w:val="es-ES"/>
+              </w:rPr>
+              <w:t xml:space="preserve">, listados con un solo </w:t>
+            </w:r>
+            <w:proofErr w:type="spellStart"/>
+            <w:r>
+              <w:rPr>
+                <w:rFonts w:eastAsia="Times New Roman"/>
+                <w:lang w:val="es-ES"/>
+              </w:rPr>
+              <w:t>claim</w:t>
+            </w:r>
+            <w:proofErr w:type="spellEnd"/>
+            <w:r>
+              <w:rPr>
+                <w:rFonts w:eastAsia="Times New Roman"/>
+                <w:lang w:val="es-ES"/>
+              </w:rPr>
+              <w:t xml:space="preserve"> y listados con varios.</w:t>
             </w:r>
           </w:p>
         </w:tc>
@@ -2095,7 +2225,14 @@
               <w:rPr>
                 <w:lang w:val="es-ES"/>
               </w:rPr>
-              <w:t>Show- mine</w:t>
+              <w:t xml:space="preserve">Show- </w:t>
+            </w:r>
+            <w:proofErr w:type="spellStart"/>
+            <w:r>
+              <w:rPr>
+                <w:lang w:val="es-ES"/>
+              </w:rPr>
+              <w:t>mine</w:t>
             </w:r>
             <w:r>
               <w:rPr>
@@ -2103,6 +2240,7 @@
               </w:rPr>
               <w:t>.safe</w:t>
             </w:r>
+            <w:proofErr w:type="spellEnd"/>
           </w:p>
         </w:tc>
         <w:tc>
@@ -2175,7 +2313,23 @@
                 <w:rFonts w:eastAsia="Times New Roman"/>
                 <w:lang w:val="es-ES"/>
               </w:rPr>
-              <w:t>eclamos, los claims,</w:t>
+              <w:t xml:space="preserve">eclamos, los </w:t>
+            </w:r>
+            <w:proofErr w:type="spellStart"/>
+            <w:r>
+              <w:rPr>
+                <w:rFonts w:eastAsia="Times New Roman"/>
+                <w:lang w:val="es-ES"/>
+              </w:rPr>
+              <w:t>claims</w:t>
+            </w:r>
+            <w:proofErr w:type="spellEnd"/>
+            <w:r>
+              <w:rPr>
+                <w:rFonts w:eastAsia="Times New Roman"/>
+                <w:lang w:val="es-ES"/>
+              </w:rPr>
+              <w:t>,</w:t>
             </w:r>
             <w:r>
               <w:rPr>
@@ -2290,11 +2444,26 @@
                 <w:lang w:val="es-ES"/>
               </w:rPr>
             </w:pPr>
-            <w:r>
-              <w:rPr>
-                <w:lang w:val="es-ES"/>
-              </w:rPr>
-              <w:t>Create- mine</w:t>
+            <w:proofErr w:type="spellStart"/>
+            <w:r>
+              <w:rPr>
+                <w:lang w:val="es-ES"/>
+              </w:rPr>
+              <w:t>Create</w:t>
+            </w:r>
+            <w:proofErr w:type="spellEnd"/>
+            <w:r>
+              <w:rPr>
+                <w:lang w:val="es-ES"/>
+              </w:rPr>
+              <w:t xml:space="preserve">- </w:t>
+            </w:r>
+            <w:proofErr w:type="spellStart"/>
+            <w:r>
+              <w:rPr>
+                <w:lang w:val="es-ES"/>
+              </w:rPr>
+              <w:t>mine</w:t>
             </w:r>
             <w:r>
               <w:rPr>
@@ -2302,6 +2471,7 @@
               </w:rPr>
               <w:t>.safe</w:t>
             </w:r>
+            <w:proofErr w:type="spellEnd"/>
           </w:p>
         </w:tc>
         <w:tc>
@@ -2318,6 +2488,7 @@
                 <w:lang w:val="es-ES"/>
               </w:rPr>
             </w:pPr>
+            <w:proofErr w:type="spellStart"/>
             <w:r>
               <w:rPr>
                 <w:rFonts w:eastAsia="Times New Roman"/>
@@ -2325,6 +2496,7 @@
               </w:rPr>
               <w:t>create</w:t>
             </w:r>
+            <w:proofErr w:type="spellEnd"/>
           </w:p>
         </w:tc>
         <w:tc>
@@ -2353,7 +2525,23 @@
                 <w:rFonts w:eastAsia="Times New Roman"/>
                 <w:lang w:val="es-ES"/>
               </w:rPr>
-              <w:t xml:space="preserve">reclamos (claims), </w:t>
+              <w:t>reclamos (</w:t>
+            </w:r>
+            <w:proofErr w:type="spellStart"/>
+            <w:r>
+              <w:rPr>
+                <w:rFonts w:eastAsia="Times New Roman"/>
+                <w:lang w:val="es-ES"/>
+              </w:rPr>
+              <w:t>claims</w:t>
+            </w:r>
+            <w:proofErr w:type="spellEnd"/>
+            <w:r>
+              <w:rPr>
+                <w:rFonts w:eastAsia="Times New Roman"/>
+                <w:lang w:val="es-ES"/>
+              </w:rPr>
+              <w:t xml:space="preserve">), </w:t>
             </w:r>
             <w:r>
               <w:rPr>
@@ -2447,11 +2635,26 @@
                 <w:lang w:val="es-ES"/>
               </w:rPr>
             </w:pPr>
-            <w:r>
-              <w:rPr>
-                <w:lang w:val="es-ES"/>
-              </w:rPr>
-              <w:t>Update- mine</w:t>
+            <w:proofErr w:type="spellStart"/>
+            <w:r>
+              <w:rPr>
+                <w:lang w:val="es-ES"/>
+              </w:rPr>
+              <w:t>Update</w:t>
+            </w:r>
+            <w:proofErr w:type="spellEnd"/>
+            <w:r>
+              <w:rPr>
+                <w:lang w:val="es-ES"/>
+              </w:rPr>
+              <w:t xml:space="preserve">- </w:t>
+            </w:r>
+            <w:proofErr w:type="spellStart"/>
+            <w:r>
+              <w:rPr>
+                <w:lang w:val="es-ES"/>
+              </w:rPr>
+              <w:t>mine</w:t>
             </w:r>
             <w:r>
               <w:rPr>
@@ -2459,6 +2662,7 @@
               </w:rPr>
               <w:t>.safe</w:t>
             </w:r>
+            <w:proofErr w:type="spellEnd"/>
           </w:p>
         </w:tc>
         <w:tc>
@@ -2475,6 +2679,7 @@
                 <w:lang w:val="es-ES"/>
               </w:rPr>
             </w:pPr>
+            <w:proofErr w:type="spellStart"/>
             <w:r>
               <w:rPr>
                 <w:rFonts w:eastAsia="Times New Roman"/>
@@ -2482,6 +2687,7 @@
               </w:rPr>
               <w:t>update</w:t>
             </w:r>
+            <w:proofErr w:type="spellEnd"/>
           </w:p>
         </w:tc>
         <w:tc>
@@ -2531,7 +2737,23 @@
                 <w:rFonts w:eastAsia="Times New Roman"/>
                 <w:lang w:val="es-ES"/>
               </w:rPr>
-              <w:t xml:space="preserve"> (claims)</w:t>
+              <w:t xml:space="preserve"> (</w:t>
+            </w:r>
+            <w:proofErr w:type="spellStart"/>
+            <w:r>
+              <w:rPr>
+                <w:rFonts w:eastAsia="Times New Roman"/>
+                <w:lang w:val="es-ES"/>
+              </w:rPr>
+              <w:t>claims</w:t>
+            </w:r>
+            <w:proofErr w:type="spellEnd"/>
+            <w:r>
+              <w:rPr>
+                <w:rFonts w:eastAsia="Times New Roman"/>
+                <w:lang w:val="es-ES"/>
+              </w:rPr>
+              <w:t>)</w:t>
             </w:r>
             <w:r>
               <w:rPr>
@@ -2590,11 +2812,26 @@
                 <w:lang w:val="es-ES"/>
               </w:rPr>
             </w:pPr>
-            <w:r>
-              <w:rPr>
-                <w:lang w:val="es-ES"/>
-              </w:rPr>
-              <w:t>Publish- mine</w:t>
+            <w:proofErr w:type="spellStart"/>
+            <w:r>
+              <w:rPr>
+                <w:lang w:val="es-ES"/>
+              </w:rPr>
+              <w:t>Publish</w:t>
+            </w:r>
+            <w:proofErr w:type="spellEnd"/>
+            <w:r>
+              <w:rPr>
+                <w:lang w:val="es-ES"/>
+              </w:rPr>
+              <w:t xml:space="preserve">- </w:t>
+            </w:r>
+            <w:proofErr w:type="spellStart"/>
+            <w:r>
+              <w:rPr>
+                <w:lang w:val="es-ES"/>
+              </w:rPr>
+              <w:t>mine</w:t>
             </w:r>
             <w:r>
               <w:rPr>
@@ -2602,6 +2839,7 @@
               </w:rPr>
               <w:t>.safe</w:t>
             </w:r>
+            <w:proofErr w:type="spellEnd"/>
           </w:p>
         </w:tc>
         <w:tc>
@@ -2618,6 +2856,7 @@
                 <w:lang w:val="es-ES"/>
               </w:rPr>
             </w:pPr>
+            <w:proofErr w:type="spellStart"/>
             <w:r>
               <w:rPr>
                 <w:rFonts w:eastAsia="Times New Roman"/>
@@ -2625,6 +2864,7 @@
               </w:rPr>
               <w:t>publish</w:t>
             </w:r>
+            <w:proofErr w:type="spellEnd"/>
           </w:p>
         </w:tc>
         <w:tc>
@@ -2688,7 +2928,23 @@
                 <w:rFonts w:eastAsia="Times New Roman"/>
                 <w:lang w:val="es-ES"/>
               </w:rPr>
-              <w:t xml:space="preserve"> (claims), el formulario vacío y posibles validaciones.</w:t>
+              <w:t xml:space="preserve"> (</w:t>
+            </w:r>
+            <w:proofErr w:type="spellStart"/>
+            <w:r>
+              <w:rPr>
+                <w:rFonts w:eastAsia="Times New Roman"/>
+                <w:lang w:val="es-ES"/>
+              </w:rPr>
+              <w:t>claims</w:t>
+            </w:r>
+            <w:proofErr w:type="spellEnd"/>
+            <w:r>
+              <w:rPr>
+                <w:rFonts w:eastAsia="Times New Roman"/>
+                <w:lang w:val="es-ES"/>
+              </w:rPr>
+              <w:t>), el formulario vacío y posibles validaciones.</w:t>
             </w:r>
           </w:p>
         </w:tc>
@@ -2732,12 +2988,14 @@
                 <w:lang w:val="es-ES"/>
               </w:rPr>
             </w:pPr>
+            <w:proofErr w:type="spellStart"/>
             <w:r>
               <w:rPr>
                 <w:lang w:val="es-ES"/>
               </w:rPr>
               <w:t>Delete-mine.safe</w:t>
             </w:r>
+            <w:proofErr w:type="spellEnd"/>
           </w:p>
         </w:tc>
         <w:tc>
@@ -2753,6 +3011,7 @@
                 <w:lang w:val="es-ES"/>
               </w:rPr>
             </w:pPr>
+            <w:proofErr w:type="spellStart"/>
             <w:r>
               <w:rPr>
                 <w:rFonts w:eastAsia="Times New Roman"/>
@@ -2760,6 +3019,7 @@
               </w:rPr>
               <w:t>delete</w:t>
             </w:r>
+            <w:proofErr w:type="spellEnd"/>
           </w:p>
         </w:tc>
         <w:tc>
@@ -2780,7 +3040,23 @@
                 <w:rFonts w:eastAsia="Times New Roman"/>
                 <w:lang w:val="es-ES"/>
               </w:rPr>
-              <w:t>Se probó borrar un reclamo (un claim) no publicado.</w:t>
+              <w:t xml:space="preserve">Se probó borrar un reclamo (un </w:t>
+            </w:r>
+            <w:proofErr w:type="spellStart"/>
+            <w:r>
+              <w:rPr>
+                <w:rFonts w:eastAsia="Times New Roman"/>
+                <w:lang w:val="es-ES"/>
+              </w:rPr>
+              <w:t>claim</w:t>
+            </w:r>
+            <w:proofErr w:type="spellEnd"/>
+            <w:r>
+              <w:rPr>
+                <w:rFonts w:eastAsia="Times New Roman"/>
+                <w:lang w:val="es-ES"/>
+              </w:rPr>
+              <w:t>) no publicado.</w:t>
             </w:r>
           </w:p>
         </w:tc>
@@ -2824,6 +3100,7 @@
                 <w:lang w:val="es-ES"/>
               </w:rPr>
             </w:pPr>
+            <w:proofErr w:type="spellStart"/>
             <w:r>
               <w:rPr>
                 <w:lang w:val="es-ES"/>
@@ -2842,6 +3119,7 @@
               </w:rPr>
               <w:t>hack</w:t>
             </w:r>
+            <w:proofErr w:type="spellEnd"/>
           </w:p>
         </w:tc>
         <w:tc>
@@ -2858,6 +3136,7 @@
                 <w:lang w:val="es-ES"/>
               </w:rPr>
             </w:pPr>
+            <w:proofErr w:type="spellStart"/>
             <w:r>
               <w:rPr>
                 <w:rFonts w:eastAsia="Times New Roman"/>
@@ -2865,6 +3144,7 @@
               </w:rPr>
               <w:t>list</w:t>
             </w:r>
+            <w:proofErr w:type="spellEnd"/>
           </w:p>
         </w:tc>
         <w:tc>
@@ -2900,7 +3180,23 @@
                 <w:rFonts w:eastAsia="Times New Roman"/>
                 <w:lang w:val="es-ES"/>
               </w:rPr>
-              <w:t>clamos (claims)</w:t>
+              <w:t>clamos (</w:t>
+            </w:r>
+            <w:proofErr w:type="spellStart"/>
+            <w:r>
+              <w:rPr>
+                <w:rFonts w:eastAsia="Times New Roman"/>
+                <w:lang w:val="es-ES"/>
+              </w:rPr>
+              <w:t>claims</w:t>
+            </w:r>
+            <w:proofErr w:type="spellEnd"/>
+            <w:r>
+              <w:rPr>
+                <w:rFonts w:eastAsia="Times New Roman"/>
+                <w:lang w:val="es-ES"/>
+              </w:rPr>
+              <w:t>)</w:t>
             </w:r>
             <w:r>
               <w:rPr>
@@ -2963,7 +3259,14 @@
               <w:rPr>
                 <w:lang w:val="es-ES"/>
               </w:rPr>
-              <w:t>Show- mine</w:t>
+              <w:t xml:space="preserve">Show- </w:t>
+            </w:r>
+            <w:proofErr w:type="spellStart"/>
+            <w:r>
+              <w:rPr>
+                <w:lang w:val="es-ES"/>
+              </w:rPr>
+              <w:t>mine</w:t>
             </w:r>
             <w:r>
               <w:rPr>
@@ -2977,6 +3280,7 @@
               </w:rPr>
               <w:t>hack</w:t>
             </w:r>
+            <w:proofErr w:type="spellEnd"/>
           </w:p>
         </w:tc>
         <w:tc>
@@ -3022,13 +3326,29 @@
                 <w:rFonts w:eastAsia="Times New Roman"/>
                 <w:bCs/>
               </w:rPr>
-              <w:t xml:space="preserve">Se realizaron pruebas intentando visualizar reclamos (claims) en diferentes escenarios: utilizando un rol </w:t>
-            </w:r>
+              <w:t>Se realizaron pruebas intentando visualizar reclamos (</w:t>
+            </w:r>
+            <w:proofErr w:type="spellStart"/>
             <w:r>
               <w:rPr>
                 <w:rFonts w:eastAsia="Times New Roman"/>
                 <w:bCs/>
               </w:rPr>
+              <w:t>claims</w:t>
+            </w:r>
+            <w:proofErr w:type="spellEnd"/>
+            <w:r>
+              <w:rPr>
+                <w:rFonts w:eastAsia="Times New Roman"/>
+                <w:bCs/>
+              </w:rPr>
+              <w:t xml:space="preserve">) en diferentes escenarios: utilizando un rol </w:t>
+            </w:r>
+            <w:r>
+              <w:rPr>
+                <w:rFonts w:eastAsia="Times New Roman"/>
+                <w:bCs/>
+              </w:rPr>
               <w:t>correcto,</w:t>
             </w:r>
             <w:r>
@@ -3036,7 +3356,23 @@
                 <w:rFonts w:eastAsia="Times New Roman"/>
                 <w:bCs/>
               </w:rPr>
-              <w:t xml:space="preserve"> pero con un usuario incorrecto o sin rol asignado; consultando reclamos con un ID incorrecto o inexistente; y finalmente, solicitando reclamos estableciendo el ID como null.</w:t>
+              <w:t xml:space="preserve"> pero con un usuario incorrecto o sin rol asignado; consultando reclamos con un ID incorrecto o inexistente; y finalmente, solicitando reclamos estableciendo el ID como </w:t>
+            </w:r>
+            <w:proofErr w:type="spellStart"/>
+            <w:r>
+              <w:rPr>
+                <w:rFonts w:eastAsia="Times New Roman"/>
+                <w:bCs/>
+              </w:rPr>
+              <w:t>null</w:t>
+            </w:r>
+            <w:proofErr w:type="spellEnd"/>
+            <w:r>
+              <w:rPr>
+                <w:rFonts w:eastAsia="Times New Roman"/>
+                <w:bCs/>
+              </w:rPr>
+              <w:t>.</w:t>
             </w:r>
           </w:p>
         </w:tc>
@@ -3081,11 +3417,26 @@
                 <w:lang w:val="es-ES"/>
               </w:rPr>
             </w:pPr>
-            <w:r>
-              <w:rPr>
-                <w:lang w:val="es-ES"/>
-              </w:rPr>
-              <w:t>Create- mine</w:t>
+            <w:proofErr w:type="spellStart"/>
+            <w:r>
+              <w:rPr>
+                <w:lang w:val="es-ES"/>
+              </w:rPr>
+              <w:t>Create</w:t>
+            </w:r>
+            <w:proofErr w:type="spellEnd"/>
+            <w:r>
+              <w:rPr>
+                <w:lang w:val="es-ES"/>
+              </w:rPr>
+              <w:t xml:space="preserve">- </w:t>
+            </w:r>
+            <w:proofErr w:type="spellStart"/>
+            <w:r>
+              <w:rPr>
+                <w:lang w:val="es-ES"/>
+              </w:rPr>
+              <w:t>mine</w:t>
             </w:r>
             <w:r>
               <w:rPr>
@@ -3099,6 +3450,7 @@
               </w:rPr>
               <w:t>hack</w:t>
             </w:r>
+            <w:proofErr w:type="spellEnd"/>
           </w:p>
         </w:tc>
         <w:tc>
@@ -3115,6 +3467,7 @@
                 <w:lang w:val="es-ES"/>
               </w:rPr>
             </w:pPr>
+            <w:proofErr w:type="spellStart"/>
             <w:r>
               <w:rPr>
                 <w:rFonts w:eastAsia="Times New Roman"/>
@@ -3122,6 +3475,7 @@
               </w:rPr>
               <w:t>create</w:t>
             </w:r>
+            <w:proofErr w:type="spellEnd"/>
           </w:p>
         </w:tc>
         <w:tc>
@@ -3178,7 +3532,23 @@
                 <w:rFonts w:eastAsia="Times New Roman"/>
                 <w:lang w:val="es-ES"/>
               </w:rPr>
-              <w:t xml:space="preserve">(claims) </w:t>
+              <w:t>(</w:t>
+            </w:r>
+            <w:proofErr w:type="spellStart"/>
+            <w:r>
+              <w:rPr>
+                <w:rFonts w:eastAsia="Times New Roman"/>
+                <w:lang w:val="es-ES"/>
+              </w:rPr>
+              <w:t>claims</w:t>
+            </w:r>
+            <w:proofErr w:type="spellEnd"/>
+            <w:r>
+              <w:rPr>
+                <w:rFonts w:eastAsia="Times New Roman"/>
+                <w:lang w:val="es-ES"/>
+              </w:rPr>
+              <w:t xml:space="preserve">) </w:t>
             </w:r>
             <w:r>
               <w:rPr>
@@ -3227,7 +3597,39 @@
                 <w:rFonts w:eastAsia="Times New Roman"/>
                 <w:lang w:val="es-ES"/>
               </w:rPr>
-              <w:t xml:space="preserve"> reclamo (un claim type) erróneo</w:t>
+              <w:t xml:space="preserve"> reclamo (un </w:t>
+            </w:r>
+            <w:proofErr w:type="spellStart"/>
+            <w:r>
+              <w:rPr>
+                <w:rFonts w:eastAsia="Times New Roman"/>
+                <w:lang w:val="es-ES"/>
+              </w:rPr>
+              <w:t>claim</w:t>
+            </w:r>
+            <w:proofErr w:type="spellEnd"/>
+            <w:r>
+              <w:rPr>
+                <w:rFonts w:eastAsia="Times New Roman"/>
+                <w:lang w:val="es-ES"/>
+              </w:rPr>
+              <w:t xml:space="preserve"> </w:t>
+            </w:r>
+            <w:proofErr w:type="spellStart"/>
+            <w:r>
+              <w:rPr>
+                <w:rFonts w:eastAsia="Times New Roman"/>
+                <w:lang w:val="es-ES"/>
+              </w:rPr>
+              <w:t>type</w:t>
+            </w:r>
+            <w:proofErr w:type="spellEnd"/>
+            <w:r>
+              <w:rPr>
+                <w:rFonts w:eastAsia="Times New Roman"/>
+                <w:lang w:val="es-ES"/>
+              </w:rPr>
+              <w:t>) erróneo</w:t>
             </w:r>
             <w:r>
               <w:rPr>
@@ -3241,7 +3643,23 @@
                 <w:rFonts w:eastAsia="Times New Roman"/>
                 <w:lang w:val="es-ES"/>
               </w:rPr>
-              <w:t>a pata (una leg) errónea</w:t>
+              <w:t xml:space="preserve">a pata (una </w:t>
+            </w:r>
+            <w:proofErr w:type="spellStart"/>
+            <w:r>
+              <w:rPr>
+                <w:rFonts w:eastAsia="Times New Roman"/>
+                <w:lang w:val="es-ES"/>
+              </w:rPr>
+              <w:t>leg</w:t>
+            </w:r>
+            <w:proofErr w:type="spellEnd"/>
+            <w:r>
+              <w:rPr>
+                <w:rFonts w:eastAsia="Times New Roman"/>
+                <w:lang w:val="es-ES"/>
+              </w:rPr>
+              <w:t>) errónea</w:t>
             </w:r>
             <w:r>
               <w:rPr>
@@ -3299,8 +3717,33 @@
                 <w:rFonts w:eastAsia="Times New Roman"/>
                 <w:lang w:val="es-ES"/>
               </w:rPr>
-              <w:t>He detectado y solucionado el no poder acceder a la URL de create con id, actuando como update</w:t>
-            </w:r>
+              <w:t xml:space="preserve">He detectado y solucionado el no poder acceder a la URL de </w:t>
+            </w:r>
+            <w:proofErr w:type="spellStart"/>
+            <w:r>
+              <w:rPr>
+                <w:rFonts w:eastAsia="Times New Roman"/>
+                <w:lang w:val="es-ES"/>
+              </w:rPr>
+              <w:t>create</w:t>
+            </w:r>
+            <w:proofErr w:type="spellEnd"/>
+            <w:r>
+              <w:rPr>
+                <w:rFonts w:eastAsia="Times New Roman"/>
+                <w:lang w:val="es-ES"/>
+              </w:rPr>
+              <w:t xml:space="preserve"> con id, actuando como </w:t>
+            </w:r>
+            <w:proofErr w:type="spellStart"/>
+            <w:r>
+              <w:rPr>
+                <w:rFonts w:eastAsia="Times New Roman"/>
+                <w:lang w:val="es-ES"/>
+              </w:rPr>
+              <w:t>update</w:t>
+            </w:r>
+            <w:proofErr w:type="spellEnd"/>
             <w:r>
               <w:rPr>
                 <w:rFonts w:eastAsia="Times New Roman"/>
@@ -3328,11 +3771,26 @@
                 <w:lang w:val="es-ES"/>
               </w:rPr>
             </w:pPr>
-            <w:r>
-              <w:rPr>
-                <w:lang w:val="es-ES"/>
-              </w:rPr>
-              <w:t>Update- mine</w:t>
+            <w:proofErr w:type="spellStart"/>
+            <w:r>
+              <w:rPr>
+                <w:lang w:val="es-ES"/>
+              </w:rPr>
+              <w:t>Update</w:t>
+            </w:r>
+            <w:proofErr w:type="spellEnd"/>
+            <w:r>
+              <w:rPr>
+                <w:lang w:val="es-ES"/>
+              </w:rPr>
+              <w:t xml:space="preserve">- </w:t>
+            </w:r>
+            <w:proofErr w:type="spellStart"/>
+            <w:r>
+              <w:rPr>
+                <w:lang w:val="es-ES"/>
+              </w:rPr>
+              <w:t>mine</w:t>
             </w:r>
             <w:r>
               <w:rPr>
@@ -3346,6 +3804,7 @@
               </w:rPr>
               <w:t>hack</w:t>
             </w:r>
+            <w:proofErr w:type="spellEnd"/>
           </w:p>
         </w:tc>
         <w:tc>
@@ -3362,6 +3821,7 @@
                 <w:lang w:val="es-ES"/>
               </w:rPr>
             </w:pPr>
+            <w:proofErr w:type="spellStart"/>
             <w:r>
               <w:rPr>
                 <w:rFonts w:eastAsia="Times New Roman"/>
@@ -3369,6 +3829,7 @@
               </w:rPr>
               <w:t>update</w:t>
             </w:r>
+            <w:proofErr w:type="spellEnd"/>
           </w:p>
         </w:tc>
         <w:tc>
@@ -3411,7 +3872,23 @@
                 <w:rFonts w:eastAsia="Times New Roman"/>
                 <w:lang w:val="es-ES"/>
               </w:rPr>
-              <w:t xml:space="preserve"> reclamos (claims) usando el id de un </w:t>
+              <w:t xml:space="preserve"> reclamos (</w:t>
+            </w:r>
+            <w:proofErr w:type="spellStart"/>
+            <w:r>
+              <w:rPr>
+                <w:rFonts w:eastAsia="Times New Roman"/>
+                <w:lang w:val="es-ES"/>
+              </w:rPr>
+              <w:t>claims</w:t>
+            </w:r>
+            <w:proofErr w:type="spellEnd"/>
+            <w:r>
+              <w:rPr>
+                <w:rFonts w:eastAsia="Times New Roman"/>
+                <w:lang w:val="es-ES"/>
+              </w:rPr>
+              <w:t xml:space="preserve">) usando el id de un </w:t>
             </w:r>
             <w:r>
               <w:rPr>
@@ -3573,8 +4050,17 @@
                 <w:rFonts w:eastAsia="Times New Roman"/>
                 <w:lang w:val="es-ES"/>
               </w:rPr>
-              <w:t xml:space="preserve"> reclamo con un tipo de reclamo (claim type)</w:t>
-            </w:r>
+              <w:t xml:space="preserve"> reclamo con un tipo de reclamo (</w:t>
+            </w:r>
+            <w:proofErr w:type="spellStart"/>
+            <w:r>
+              <w:rPr>
+                <w:rFonts w:eastAsia="Times New Roman"/>
+                <w:lang w:val="es-ES"/>
+              </w:rPr>
+              <w:t>claim</w:t>
+            </w:r>
+            <w:proofErr w:type="spellEnd"/>
             <w:r>
               <w:rPr>
                 <w:rFonts w:eastAsia="Times New Roman"/>
@@ -3582,6 +4068,29 @@
               </w:rPr>
               <w:t xml:space="preserve"> </w:t>
             </w:r>
+            <w:proofErr w:type="spellStart"/>
+            <w:r>
+              <w:rPr>
+                <w:rFonts w:eastAsia="Times New Roman"/>
+                <w:lang w:val="es-ES"/>
+              </w:rPr>
+              <w:t>type</w:t>
+            </w:r>
+            <w:proofErr w:type="spellEnd"/>
+            <w:r>
+              <w:rPr>
+                <w:rFonts w:eastAsia="Times New Roman"/>
+                <w:lang w:val="es-ES"/>
+              </w:rPr>
+              <w:t>)</w:t>
+            </w:r>
+            <w:r>
+              <w:rPr>
+                <w:rFonts w:eastAsia="Times New Roman"/>
+                <w:lang w:val="es-ES"/>
+              </w:rPr>
+              <w:t xml:space="preserve"> </w:t>
+            </w:r>
             <w:r>
               <w:rPr>
                 <w:rFonts w:eastAsia="Times New Roman"/>
@@ -3601,7 +4110,23 @@
                 <w:rFonts w:eastAsia="Times New Roman"/>
                 <w:lang w:val="es-ES"/>
               </w:rPr>
-              <w:t xml:space="preserve"> una pata (una leg) errónea, es decir, una pata que no se encuentra entre las opciones.</w:t>
+              <w:t xml:space="preserve"> una pata (una </w:t>
+            </w:r>
+            <w:proofErr w:type="spellStart"/>
+            <w:r>
+              <w:rPr>
+                <w:rFonts w:eastAsia="Times New Roman"/>
+                <w:lang w:val="es-ES"/>
+              </w:rPr>
+              <w:t>leg</w:t>
+            </w:r>
+            <w:proofErr w:type="spellEnd"/>
+            <w:r>
+              <w:rPr>
+                <w:rFonts w:eastAsia="Times New Roman"/>
+                <w:lang w:val="es-ES"/>
+              </w:rPr>
+              <w:t>) errónea, es decir, una pata que no se encuentra entre las opciones.</w:t>
             </w:r>
           </w:p>
         </w:tc>
@@ -3633,7 +4158,23 @@
                 <w:lang w:val="es-ES"/>
               </w:rPr>
               <w:lastRenderedPageBreak/>
-              <w:t>URL de update con id</w:t>
+              <w:t xml:space="preserve">URL de </w:t>
+            </w:r>
+            <w:proofErr w:type="spellStart"/>
+            <w:r>
+              <w:rPr>
+                <w:rFonts w:eastAsia="Times New Roman"/>
+                <w:lang w:val="es-ES"/>
+              </w:rPr>
+              <w:t>update</w:t>
+            </w:r>
+            <w:proofErr w:type="spellEnd"/>
+            <w:r>
+              <w:rPr>
+                <w:rFonts w:eastAsia="Times New Roman"/>
+                <w:lang w:val="es-ES"/>
+              </w:rPr>
+              <w:t xml:space="preserve"> con id</w:t>
             </w:r>
             <w:r>
               <w:rPr>
@@ -3669,11 +4210,27 @@
                 <w:lang w:val="es-ES"/>
               </w:rPr>
             </w:pPr>
-            <w:r>
-              <w:rPr>
-                <w:lang w:val="es-ES"/>
-              </w:rPr>
-              <w:t>Publish- mine</w:t>
+            <w:proofErr w:type="spellStart"/>
+            <w:r>
+              <w:rPr>
+                <w:lang w:val="es-ES"/>
+              </w:rPr>
+              <w:lastRenderedPageBreak/>
+              <w:t>Publish</w:t>
+            </w:r>
+            <w:proofErr w:type="spellEnd"/>
+            <w:r>
+              <w:rPr>
+                <w:lang w:val="es-ES"/>
+              </w:rPr>
+              <w:t xml:space="preserve">- </w:t>
+            </w:r>
+            <w:proofErr w:type="spellStart"/>
+            <w:r>
+              <w:rPr>
+                <w:lang w:val="es-ES"/>
+              </w:rPr>
+              <w:t>mine</w:t>
             </w:r>
             <w:r>
               <w:rPr>
@@ -3687,6 +4244,7 @@
               </w:rPr>
               <w:t>hack</w:t>
             </w:r>
+            <w:proofErr w:type="spellEnd"/>
           </w:p>
         </w:tc>
         <w:tc>
@@ -3703,6 +4261,7 @@
                 <w:lang w:val="es-ES"/>
               </w:rPr>
             </w:pPr>
+            <w:proofErr w:type="spellStart"/>
             <w:r>
               <w:rPr>
                 <w:rFonts w:eastAsia="Times New Roman"/>
@@ -3710,6 +4269,7 @@
               </w:rPr>
               <w:t>publish</w:t>
             </w:r>
+            <w:proofErr w:type="spellEnd"/>
           </w:p>
         </w:tc>
         <w:tc>
@@ -3745,7 +4305,23 @@
                 <w:rFonts w:eastAsia="Times New Roman"/>
                 <w:lang w:val="es-ES"/>
               </w:rPr>
-              <w:t>publicación de reclamos (claims) usando el id de un reclamo publicado,</w:t>
+              <w:t>publicación de reclamos (</w:t>
+            </w:r>
+            <w:proofErr w:type="spellStart"/>
+            <w:r>
+              <w:rPr>
+                <w:rFonts w:eastAsia="Times New Roman"/>
+                <w:lang w:val="es-ES"/>
+              </w:rPr>
+              <w:t>claims</w:t>
+            </w:r>
+            <w:proofErr w:type="spellEnd"/>
+            <w:r>
+              <w:rPr>
+                <w:rFonts w:eastAsia="Times New Roman"/>
+                <w:lang w:val="es-ES"/>
+              </w:rPr>
+              <w:t>) usando el id de un reclamo publicado,</w:t>
             </w:r>
             <w:r>
               <w:rPr>
@@ -3815,7 +4391,55 @@
                 <w:rFonts w:eastAsia="Times New Roman"/>
                 <w:lang w:val="es-ES"/>
               </w:rPr>
-              <w:t xml:space="preserve"> pero distinto usuario, desde roles incorrectos o sin roles. También se intentó actualizar campos de solo lectura al publicar, publicar un reclamo con un tipo de reclamo (claim type) incorrecto o con una pata (una leg) errónea, es decir, una pata que no se encuentra entre las opciones.</w:t>
+              <w:t xml:space="preserve"> pero distinto usuario, desde roles incorrectos o sin roles. También se intentó actualizar campos de solo lectura al publicar, publicar un reclamo con un tipo de reclamo (</w:t>
+            </w:r>
+            <w:proofErr w:type="spellStart"/>
+            <w:r>
+              <w:rPr>
+                <w:rFonts w:eastAsia="Times New Roman"/>
+                <w:lang w:val="es-ES"/>
+              </w:rPr>
+              <w:t>claim</w:t>
+            </w:r>
+            <w:proofErr w:type="spellEnd"/>
+            <w:r>
+              <w:rPr>
+                <w:rFonts w:eastAsia="Times New Roman"/>
+                <w:lang w:val="es-ES"/>
+              </w:rPr>
+              <w:t xml:space="preserve"> </w:t>
+            </w:r>
+            <w:proofErr w:type="spellStart"/>
+            <w:r>
+              <w:rPr>
+                <w:rFonts w:eastAsia="Times New Roman"/>
+                <w:lang w:val="es-ES"/>
+              </w:rPr>
+              <w:t>type</w:t>
+            </w:r>
+            <w:proofErr w:type="spellEnd"/>
+            <w:r>
+              <w:rPr>
+                <w:rFonts w:eastAsia="Times New Roman"/>
+                <w:lang w:val="es-ES"/>
+              </w:rPr>
+              <w:t xml:space="preserve">) incorrecto o con una pata (una </w:t>
+            </w:r>
+            <w:proofErr w:type="spellStart"/>
+            <w:r>
+              <w:rPr>
+                <w:rFonts w:eastAsia="Times New Roman"/>
+                <w:lang w:val="es-ES"/>
+              </w:rPr>
+              <w:t>leg</w:t>
+            </w:r>
+            <w:proofErr w:type="spellEnd"/>
+            <w:r>
+              <w:rPr>
+                <w:rFonts w:eastAsia="Times New Roman"/>
+                <w:lang w:val="es-ES"/>
+              </w:rPr>
+              <w:t>) errónea, es decir, una pata que no se encuentra entre las opciones.</w:t>
             </w:r>
           </w:p>
         </w:tc>
@@ -3838,7 +4462,23 @@
                 <w:rFonts w:eastAsia="Times New Roman"/>
                 <w:lang w:val="es-ES"/>
               </w:rPr>
-              <w:t>He detectado y solucionado el no poder acceder a la URL de publish con id</w:t>
+              <w:t xml:space="preserve">He detectado y solucionado el no poder acceder a la URL de </w:t>
+            </w:r>
+            <w:proofErr w:type="spellStart"/>
+            <w:r>
+              <w:rPr>
+                <w:rFonts w:eastAsia="Times New Roman"/>
+                <w:lang w:val="es-ES"/>
+              </w:rPr>
+              <w:t>publish</w:t>
+            </w:r>
+            <w:proofErr w:type="spellEnd"/>
+            <w:r>
+              <w:rPr>
+                <w:rFonts w:eastAsia="Times New Roman"/>
+                <w:lang w:val="es-ES"/>
+              </w:rPr>
+              <w:t xml:space="preserve"> con id</w:t>
             </w:r>
             <w:r>
               <w:rPr>
@@ -3873,12 +4513,14 @@
                 <w:lang w:val="es-ES"/>
               </w:rPr>
             </w:pPr>
+            <w:proofErr w:type="spellStart"/>
             <w:r>
               <w:rPr>
                 <w:lang w:val="es-ES"/>
               </w:rPr>
               <w:t>Delete-mine.hack</w:t>
             </w:r>
+            <w:proofErr w:type="spellEnd"/>
           </w:p>
         </w:tc>
         <w:tc>
@@ -3894,6 +4536,7 @@
                 <w:lang w:val="es-ES"/>
               </w:rPr>
             </w:pPr>
+            <w:proofErr w:type="spellStart"/>
             <w:r>
               <w:rPr>
                 <w:rFonts w:eastAsia="Times New Roman"/>
@@ -3901,6 +4544,7 @@
               </w:rPr>
               <w:t>delete</w:t>
             </w:r>
+            <w:proofErr w:type="spellEnd"/>
           </w:p>
         </w:tc>
         <w:tc>
@@ -3935,7 +4579,23 @@
                 <w:rFonts w:eastAsia="Times New Roman"/>
                 <w:lang w:val="es-ES"/>
               </w:rPr>
-              <w:t>borrado de reclamos (claims) usando el id de un reclamo publicado,</w:t>
+              <w:t>borrado de reclamos (</w:t>
+            </w:r>
+            <w:proofErr w:type="spellStart"/>
+            <w:r>
+              <w:rPr>
+                <w:rFonts w:eastAsia="Times New Roman"/>
+                <w:lang w:val="es-ES"/>
+              </w:rPr>
+              <w:t>claims</w:t>
+            </w:r>
+            <w:proofErr w:type="spellEnd"/>
+            <w:r>
+              <w:rPr>
+                <w:rFonts w:eastAsia="Times New Roman"/>
+                <w:lang w:val="es-ES"/>
+              </w:rPr>
+              <w:t>) usando el id de un reclamo publicado,</w:t>
             </w:r>
             <w:r>
               <w:rPr>
@@ -4039,6 +4699,7 @@
         </w:rPr>
         <w:t>/</w:t>
       </w:r>
+      <w:proofErr w:type="spellStart"/>
       <w:r>
         <w:rPr>
           <w:b/>
@@ -4048,6 +4709,7 @@
         </w:rPr>
         <w:t>assistanceAgent</w:t>
       </w:r>
+      <w:proofErr w:type="spellEnd"/>
       <w:r>
         <w:rPr>
           <w:b/>
@@ -4066,6 +4728,7 @@
         </w:rPr>
         <w:t>/</w:t>
       </w:r>
+      <w:proofErr w:type="spellStart"/>
       <w:r>
         <w:rPr>
           <w:b/>
@@ -4075,6 +4738,7 @@
         </w:rPr>
         <w:t>trackingLog</w:t>
       </w:r>
+      <w:proofErr w:type="spellEnd"/>
       <w:r>
         <w:rPr>
           <w:b/>
@@ -4256,6 +4920,7 @@
                 <w:lang w:val="es-ES"/>
               </w:rPr>
             </w:pPr>
+            <w:proofErr w:type="spellStart"/>
             <w:r>
               <w:rPr>
                 <w:lang w:val="es-ES"/>
@@ -4268,6 +4933,7 @@
               </w:rPr>
               <w:t>.safe</w:t>
             </w:r>
+            <w:proofErr w:type="spellEnd"/>
           </w:p>
         </w:tc>
         <w:tc>
@@ -4284,6 +4950,7 @@
                 <w:lang w:val="es-ES"/>
               </w:rPr>
             </w:pPr>
+            <w:proofErr w:type="spellStart"/>
             <w:r>
               <w:rPr>
                 <w:rFonts w:eastAsia="Times New Roman"/>
@@ -4291,6 +4958,7 @@
               </w:rPr>
               <w:t>list</w:t>
             </w:r>
+            <w:proofErr w:type="spellEnd"/>
           </w:p>
         </w:tc>
         <w:tc>
@@ -4382,7 +5050,14 @@
               <w:rPr>
                 <w:lang w:val="es-ES"/>
               </w:rPr>
-              <w:t>Show- mine</w:t>
+              <w:t xml:space="preserve">Show- </w:t>
+            </w:r>
+            <w:proofErr w:type="spellStart"/>
+            <w:r>
+              <w:rPr>
+                <w:lang w:val="es-ES"/>
+              </w:rPr>
+              <w:t>mine</w:t>
             </w:r>
             <w:r>
               <w:rPr>
@@ -4390,6 +5065,7 @@
               </w:rPr>
               <w:t>.safe</w:t>
             </w:r>
+            <w:proofErr w:type="spellEnd"/>
           </w:p>
         </w:tc>
         <w:tc>
@@ -4528,11 +5204,26 @@
                 <w:lang w:val="es-ES"/>
               </w:rPr>
             </w:pPr>
-            <w:r>
-              <w:rPr>
-                <w:lang w:val="es-ES"/>
-              </w:rPr>
-              <w:t>Create- mine</w:t>
+            <w:proofErr w:type="spellStart"/>
+            <w:r>
+              <w:rPr>
+                <w:lang w:val="es-ES"/>
+              </w:rPr>
+              <w:t>Create</w:t>
+            </w:r>
+            <w:proofErr w:type="spellEnd"/>
+            <w:r>
+              <w:rPr>
+                <w:lang w:val="es-ES"/>
+              </w:rPr>
+              <w:t xml:space="preserve">- </w:t>
+            </w:r>
+            <w:proofErr w:type="spellStart"/>
+            <w:r>
+              <w:rPr>
+                <w:lang w:val="es-ES"/>
+              </w:rPr>
+              <w:t>mine</w:t>
             </w:r>
             <w:r>
               <w:rPr>
@@ -4540,6 +5231,7 @@
               </w:rPr>
               <w:t>.safe</w:t>
             </w:r>
+            <w:proofErr w:type="spellEnd"/>
           </w:p>
         </w:tc>
         <w:tc>
@@ -4556,6 +5248,7 @@
                 <w:lang w:val="es-ES"/>
               </w:rPr>
             </w:pPr>
+            <w:proofErr w:type="spellStart"/>
             <w:r>
               <w:rPr>
                 <w:rFonts w:eastAsia="Times New Roman"/>
@@ -4563,6 +5256,7 @@
               </w:rPr>
               <w:t>create</w:t>
             </w:r>
+            <w:proofErr w:type="spellEnd"/>
           </w:p>
         </w:tc>
         <w:tc>
@@ -4650,11 +5344,26 @@
                 <w:lang w:val="es-ES"/>
               </w:rPr>
             </w:pPr>
-            <w:r>
-              <w:rPr>
-                <w:lang w:val="es-ES"/>
-              </w:rPr>
-              <w:t>Update- mine</w:t>
+            <w:proofErr w:type="spellStart"/>
+            <w:r>
+              <w:rPr>
+                <w:lang w:val="es-ES"/>
+              </w:rPr>
+              <w:t>Update</w:t>
+            </w:r>
+            <w:proofErr w:type="spellEnd"/>
+            <w:r>
+              <w:rPr>
+                <w:lang w:val="es-ES"/>
+              </w:rPr>
+              <w:t xml:space="preserve">- </w:t>
+            </w:r>
+            <w:proofErr w:type="spellStart"/>
+            <w:r>
+              <w:rPr>
+                <w:lang w:val="es-ES"/>
+              </w:rPr>
+              <w:t>mine</w:t>
             </w:r>
             <w:r>
               <w:rPr>
@@ -4662,6 +5371,7 @@
               </w:rPr>
               <w:t>.safe</w:t>
             </w:r>
+            <w:proofErr w:type="spellEnd"/>
           </w:p>
         </w:tc>
         <w:tc>
@@ -4678,6 +5388,7 @@
                 <w:lang w:val="es-ES"/>
               </w:rPr>
             </w:pPr>
+            <w:proofErr w:type="spellStart"/>
             <w:r>
               <w:rPr>
                 <w:rFonts w:eastAsia="Times New Roman"/>
@@ -4685,6 +5396,7 @@
               </w:rPr>
               <w:t>update</w:t>
             </w:r>
+            <w:proofErr w:type="spellEnd"/>
           </w:p>
         </w:tc>
         <w:tc>
@@ -4772,12 +5484,27 @@
                 <w:lang w:val="es-ES"/>
               </w:rPr>
             </w:pPr>
+            <w:proofErr w:type="spellStart"/>
             <w:r>
               <w:rPr>
                 <w:lang w:val="es-ES"/>
               </w:rPr>
               <w:lastRenderedPageBreak/>
-              <w:t>Publish- mine</w:t>
+              <w:t>Publish</w:t>
+            </w:r>
+            <w:proofErr w:type="spellEnd"/>
+            <w:r>
+              <w:rPr>
+                <w:lang w:val="es-ES"/>
+              </w:rPr>
+              <w:t xml:space="preserve">- </w:t>
+            </w:r>
+            <w:proofErr w:type="spellStart"/>
+            <w:r>
+              <w:rPr>
+                <w:lang w:val="es-ES"/>
+              </w:rPr>
+              <w:t>mine</w:t>
             </w:r>
             <w:r>
               <w:rPr>
@@ -4785,6 +5512,7 @@
               </w:rPr>
               <w:t>.safe</w:t>
             </w:r>
+            <w:proofErr w:type="spellEnd"/>
           </w:p>
         </w:tc>
         <w:tc>
@@ -4801,6 +5529,7 @@
                 <w:lang w:val="es-ES"/>
               </w:rPr>
             </w:pPr>
+            <w:proofErr w:type="spellStart"/>
             <w:r>
               <w:rPr>
                 <w:rFonts w:eastAsia="Times New Roman"/>
@@ -4808,6 +5537,7 @@
               </w:rPr>
               <w:t>publish</w:t>
             </w:r>
+            <w:proofErr w:type="spellEnd"/>
           </w:p>
         </w:tc>
         <w:tc>
@@ -4908,12 +5638,14 @@
                 <w:lang w:val="es-ES"/>
               </w:rPr>
             </w:pPr>
+            <w:proofErr w:type="spellStart"/>
             <w:r>
               <w:rPr>
                 <w:lang w:val="es-ES"/>
               </w:rPr>
               <w:t>Delete-mine.safe</w:t>
             </w:r>
+            <w:proofErr w:type="spellEnd"/>
           </w:p>
         </w:tc>
         <w:tc>
@@ -4929,6 +5661,7 @@
                 <w:lang w:val="es-ES"/>
               </w:rPr>
             </w:pPr>
+            <w:proofErr w:type="spellStart"/>
             <w:r>
               <w:rPr>
                 <w:rFonts w:eastAsia="Times New Roman"/>
@@ -4936,6 +5669,7 @@
               </w:rPr>
               <w:t>delete</w:t>
             </w:r>
+            <w:proofErr w:type="spellEnd"/>
           </w:p>
         </w:tc>
         <w:tc>
@@ -5021,6 +5755,7 @@
                 <w:lang w:val="es-ES"/>
               </w:rPr>
             </w:pPr>
+            <w:proofErr w:type="spellStart"/>
             <w:r>
               <w:rPr>
                 <w:lang w:val="es-ES"/>
@@ -5039,6 +5774,7 @@
               </w:rPr>
               <w:t>hack</w:t>
             </w:r>
+            <w:proofErr w:type="spellEnd"/>
           </w:p>
         </w:tc>
         <w:tc>
@@ -5055,6 +5791,7 @@
                 <w:lang w:val="es-ES"/>
               </w:rPr>
             </w:pPr>
+            <w:proofErr w:type="spellStart"/>
             <w:r>
               <w:rPr>
                 <w:rFonts w:eastAsia="Times New Roman"/>
@@ -5062,6 +5799,7 @@
               </w:rPr>
               <w:t>list</w:t>
             </w:r>
+            <w:proofErr w:type="spellEnd"/>
           </w:p>
         </w:tc>
         <w:tc>
@@ -5104,7 +5842,23 @@
                 <w:rFonts w:eastAsia="Times New Roman"/>
                 <w:lang w:val="es-ES"/>
               </w:rPr>
-              <w:t xml:space="preserve">registros de seguimiento (de tracking logs) de un reclamo (un claim) que no pertenece a dicho usuario, también se intentó acceder </w:t>
+              <w:t xml:space="preserve">registros de seguimiento (de tracking logs) de un reclamo (un </w:t>
+            </w:r>
+            <w:proofErr w:type="spellStart"/>
+            <w:r>
+              <w:rPr>
+                <w:rFonts w:eastAsia="Times New Roman"/>
+                <w:lang w:val="es-ES"/>
+              </w:rPr>
+              <w:t>claim</w:t>
+            </w:r>
+            <w:proofErr w:type="spellEnd"/>
+            <w:r>
+              <w:rPr>
+                <w:rFonts w:eastAsia="Times New Roman"/>
+                <w:lang w:val="es-ES"/>
+              </w:rPr>
+              <w:t xml:space="preserve">) que no pertenece a dicho usuario, también se intentó acceder </w:t>
             </w:r>
             <w:r>
               <w:rPr>
@@ -5118,7 +5872,39 @@
                 <w:rFonts w:eastAsia="Times New Roman"/>
                 <w:lang w:val="es-ES"/>
               </w:rPr>
-              <w:t>una lista de registros de seguimiento (de tracking logs) sin rol, usando un claim_id inexistente, nulo o el claim_id de un reclamo que no esté publicado.</w:t>
+              <w:t xml:space="preserve">una lista de registros de seguimiento (de tracking logs) sin rol, usando un </w:t>
+            </w:r>
+            <w:proofErr w:type="spellStart"/>
+            <w:r>
+              <w:rPr>
+                <w:rFonts w:eastAsia="Times New Roman"/>
+                <w:lang w:val="es-ES"/>
+              </w:rPr>
+              <w:t>claim_id</w:t>
+            </w:r>
+            <w:proofErr w:type="spellEnd"/>
+            <w:r>
+              <w:rPr>
+                <w:rFonts w:eastAsia="Times New Roman"/>
+                <w:lang w:val="es-ES"/>
+              </w:rPr>
+              <w:t xml:space="preserve"> inexistente, nulo o el </w:t>
+            </w:r>
+            <w:proofErr w:type="spellStart"/>
+            <w:r>
+              <w:rPr>
+                <w:rFonts w:eastAsia="Times New Roman"/>
+                <w:lang w:val="es-ES"/>
+              </w:rPr>
+              <w:t>claim_id</w:t>
+            </w:r>
+            <w:proofErr w:type="spellEnd"/>
+            <w:r>
+              <w:rPr>
+                <w:rFonts w:eastAsia="Times New Roman"/>
+                <w:lang w:val="es-ES"/>
+              </w:rPr>
+              <w:t xml:space="preserve"> de un reclamo que no esté publicado.</w:t>
             </w:r>
           </w:p>
         </w:tc>
@@ -5167,7 +5953,14 @@
               <w:rPr>
                 <w:lang w:val="es-ES"/>
               </w:rPr>
-              <w:t>Show- mine</w:t>
+              <w:t xml:space="preserve">Show- </w:t>
+            </w:r>
+            <w:proofErr w:type="spellStart"/>
+            <w:r>
+              <w:rPr>
+                <w:lang w:val="es-ES"/>
+              </w:rPr>
+              <w:t>mine</w:t>
             </w:r>
             <w:r>
               <w:rPr>
@@ -5181,6 +5974,7 @@
               </w:rPr>
               <w:t>hack</w:t>
             </w:r>
+            <w:proofErr w:type="spellEnd"/>
           </w:p>
         </w:tc>
         <w:tc>
@@ -5346,11 +6140,26 @@
                 <w:lang w:val="es-ES"/>
               </w:rPr>
             </w:pPr>
-            <w:r>
-              <w:rPr>
-                <w:lang w:val="es-ES"/>
-              </w:rPr>
-              <w:t>Create- mine</w:t>
+            <w:proofErr w:type="spellStart"/>
+            <w:r>
+              <w:rPr>
+                <w:lang w:val="es-ES"/>
+              </w:rPr>
+              <w:t>Create</w:t>
+            </w:r>
+            <w:proofErr w:type="spellEnd"/>
+            <w:r>
+              <w:rPr>
+                <w:lang w:val="es-ES"/>
+              </w:rPr>
+              <w:t xml:space="preserve">- </w:t>
+            </w:r>
+            <w:proofErr w:type="spellStart"/>
+            <w:r>
+              <w:rPr>
+                <w:lang w:val="es-ES"/>
+              </w:rPr>
+              <w:t>mine</w:t>
             </w:r>
             <w:r>
               <w:rPr>
@@ -5364,6 +6173,7 @@
               </w:rPr>
               <w:t>hack</w:t>
             </w:r>
+            <w:proofErr w:type="spellEnd"/>
           </w:p>
         </w:tc>
         <w:tc>
@@ -5380,6 +6190,7 @@
                 <w:lang w:val="es-ES"/>
               </w:rPr>
             </w:pPr>
+            <w:proofErr w:type="spellStart"/>
             <w:r>
               <w:rPr>
                 <w:rFonts w:eastAsia="Times New Roman"/>
@@ -5387,6 +6198,7 @@
               </w:rPr>
               <w:t>create</w:t>
             </w:r>
+            <w:proofErr w:type="spellEnd"/>
           </w:p>
         </w:tc>
         <w:tc>
@@ -5450,7 +6262,55 @@
                 <w:rFonts w:eastAsia="Times New Roman"/>
                 <w:lang w:val="es-ES"/>
               </w:rPr>
-              <w:t>registros de seguimiento con un claim_id de un claim no publicado, un claim_id nulo</w:t>
+              <w:t xml:space="preserve">registros de seguimiento con un </w:t>
+            </w:r>
+            <w:proofErr w:type="spellStart"/>
+            <w:r>
+              <w:rPr>
+                <w:rFonts w:eastAsia="Times New Roman"/>
+                <w:lang w:val="es-ES"/>
+              </w:rPr>
+              <w:t>claim_id</w:t>
+            </w:r>
+            <w:proofErr w:type="spellEnd"/>
+            <w:r>
+              <w:rPr>
+                <w:rFonts w:eastAsia="Times New Roman"/>
+                <w:lang w:val="es-ES"/>
+              </w:rPr>
+              <w:t xml:space="preserve"> de un </w:t>
+            </w:r>
+            <w:proofErr w:type="spellStart"/>
+            <w:r>
+              <w:rPr>
+                <w:rFonts w:eastAsia="Times New Roman"/>
+                <w:lang w:val="es-ES"/>
+              </w:rPr>
+              <w:t>claim</w:t>
+            </w:r>
+            <w:proofErr w:type="spellEnd"/>
+            <w:r>
+              <w:rPr>
+                <w:rFonts w:eastAsia="Times New Roman"/>
+                <w:lang w:val="es-ES"/>
+              </w:rPr>
+              <w:t xml:space="preserve"> no publicado, un </w:t>
+            </w:r>
+            <w:proofErr w:type="spellStart"/>
+            <w:r>
+              <w:rPr>
+                <w:rFonts w:eastAsia="Times New Roman"/>
+                <w:lang w:val="es-ES"/>
+              </w:rPr>
+              <w:t>claim_id</w:t>
+            </w:r>
+            <w:proofErr w:type="spellEnd"/>
+            <w:r>
+              <w:rPr>
+                <w:rFonts w:eastAsia="Times New Roman"/>
+                <w:lang w:val="es-ES"/>
+              </w:rPr>
+              <w:t xml:space="preserve"> nulo</w:t>
             </w:r>
             <w:r>
               <w:rPr>
@@ -5464,14 +6324,62 @@
                 <w:rFonts w:eastAsia="Times New Roman"/>
                 <w:lang w:val="es-ES"/>
               </w:rPr>
-              <w:t>un claim_id inexistente</w:t>
-            </w:r>
-            <w:r>
-              <w:rPr>
-                <w:rFonts w:eastAsia="Times New Roman"/>
-                <w:lang w:val="es-ES"/>
-              </w:rPr>
-              <w:t xml:space="preserve"> o un claim_id de un claim que ya consta de dos tracking</w:t>
+              <w:t xml:space="preserve">un </w:t>
+            </w:r>
+            <w:proofErr w:type="spellStart"/>
+            <w:r>
+              <w:rPr>
+                <w:rFonts w:eastAsia="Times New Roman"/>
+                <w:lang w:val="es-ES"/>
+              </w:rPr>
+              <w:t>claim_id</w:t>
+            </w:r>
+            <w:proofErr w:type="spellEnd"/>
+            <w:r>
+              <w:rPr>
+                <w:rFonts w:eastAsia="Times New Roman"/>
+                <w:lang w:val="es-ES"/>
+              </w:rPr>
+              <w:t xml:space="preserve"> inexistente</w:t>
+            </w:r>
+            <w:r>
+              <w:rPr>
+                <w:rFonts w:eastAsia="Times New Roman"/>
+                <w:lang w:val="es-ES"/>
+              </w:rPr>
+              <w:t xml:space="preserve"> o un </w:t>
+            </w:r>
+            <w:proofErr w:type="spellStart"/>
+            <w:r>
+              <w:rPr>
+                <w:rFonts w:eastAsia="Times New Roman"/>
+                <w:lang w:val="es-ES"/>
+              </w:rPr>
+              <w:t>claim_id</w:t>
+            </w:r>
+            <w:proofErr w:type="spellEnd"/>
+            <w:r>
+              <w:rPr>
+                <w:rFonts w:eastAsia="Times New Roman"/>
+                <w:lang w:val="es-ES"/>
+              </w:rPr>
+              <w:t xml:space="preserve"> de un </w:t>
+            </w:r>
+            <w:proofErr w:type="spellStart"/>
+            <w:r>
+              <w:rPr>
+                <w:rFonts w:eastAsia="Times New Roman"/>
+                <w:lang w:val="es-ES"/>
+              </w:rPr>
+              <w:t>claim</w:t>
+            </w:r>
+            <w:proofErr w:type="spellEnd"/>
+            <w:r>
+              <w:rPr>
+                <w:rFonts w:eastAsia="Times New Roman"/>
+                <w:lang w:val="es-ES"/>
+              </w:rPr>
+              <w:t xml:space="preserve"> que ya consta de dos tracking</w:t>
             </w:r>
             <w:r>
               <w:rPr>
@@ -5508,8 +6416,33 @@
                 <w:rFonts w:eastAsia="Times New Roman"/>
                 <w:lang w:val="es-ES"/>
               </w:rPr>
-              <w:t>He detectado y solucionado el no poder acceder a la URL de create con id, actuando como update</w:t>
-            </w:r>
+              <w:t xml:space="preserve">He detectado y solucionado el no poder acceder a la URL de </w:t>
+            </w:r>
+            <w:proofErr w:type="spellStart"/>
+            <w:r>
+              <w:rPr>
+                <w:rFonts w:eastAsia="Times New Roman"/>
+                <w:lang w:val="es-ES"/>
+              </w:rPr>
+              <w:t>create</w:t>
+            </w:r>
+            <w:proofErr w:type="spellEnd"/>
+            <w:r>
+              <w:rPr>
+                <w:rFonts w:eastAsia="Times New Roman"/>
+                <w:lang w:val="es-ES"/>
+              </w:rPr>
+              <w:t xml:space="preserve"> con id, actuando como </w:t>
+            </w:r>
+            <w:proofErr w:type="spellStart"/>
+            <w:r>
+              <w:rPr>
+                <w:rFonts w:eastAsia="Times New Roman"/>
+                <w:lang w:val="es-ES"/>
+              </w:rPr>
+              <w:t>update</w:t>
+            </w:r>
+            <w:proofErr w:type="spellEnd"/>
             <w:r>
               <w:rPr>
                 <w:rFonts w:eastAsia="Times New Roman"/>
@@ -5537,11 +6470,26 @@
                 <w:lang w:val="es-ES"/>
               </w:rPr>
             </w:pPr>
-            <w:r>
-              <w:rPr>
-                <w:lang w:val="es-ES"/>
-              </w:rPr>
-              <w:t>Update- mine</w:t>
+            <w:proofErr w:type="spellStart"/>
+            <w:r>
+              <w:rPr>
+                <w:lang w:val="es-ES"/>
+              </w:rPr>
+              <w:t>Update</w:t>
+            </w:r>
+            <w:proofErr w:type="spellEnd"/>
+            <w:r>
+              <w:rPr>
+                <w:lang w:val="es-ES"/>
+              </w:rPr>
+              <w:t xml:space="preserve">- </w:t>
+            </w:r>
+            <w:proofErr w:type="spellStart"/>
+            <w:r>
+              <w:rPr>
+                <w:lang w:val="es-ES"/>
+              </w:rPr>
+              <w:t>mine</w:t>
             </w:r>
             <w:r>
               <w:rPr>
@@ -5555,6 +6503,7 @@
               </w:rPr>
               <w:t>hack</w:t>
             </w:r>
+            <w:proofErr w:type="spellEnd"/>
           </w:p>
         </w:tc>
         <w:tc>
@@ -5571,6 +6520,7 @@
                 <w:lang w:val="es-ES"/>
               </w:rPr>
             </w:pPr>
+            <w:proofErr w:type="spellStart"/>
             <w:r>
               <w:rPr>
                 <w:rFonts w:eastAsia="Times New Roman"/>
@@ -5578,6 +6528,7 @@
               </w:rPr>
               <w:t>update</w:t>
             </w:r>
+            <w:proofErr w:type="spellEnd"/>
           </w:p>
         </w:tc>
         <w:tc>
@@ -5671,7 +6622,23 @@
                 <w:rFonts w:eastAsia="Times New Roman"/>
                 <w:lang w:val="es-ES"/>
               </w:rPr>
-              <w:t>He detectado y solucionado el no poder acceder a la URL de update con id</w:t>
+              <w:t xml:space="preserve">He detectado y solucionado el no poder acceder a la URL de </w:t>
+            </w:r>
+            <w:proofErr w:type="spellStart"/>
+            <w:r>
+              <w:rPr>
+                <w:rFonts w:eastAsia="Times New Roman"/>
+                <w:lang w:val="es-ES"/>
+              </w:rPr>
+              <w:t>update</w:t>
+            </w:r>
+            <w:proofErr w:type="spellEnd"/>
+            <w:r>
+              <w:rPr>
+                <w:rFonts w:eastAsia="Times New Roman"/>
+                <w:lang w:val="es-ES"/>
+              </w:rPr>
+              <w:t xml:space="preserve"> con id</w:t>
             </w:r>
             <w:r>
               <w:rPr>
@@ -5700,11 +6667,26 @@
                 <w:lang w:val="es-ES"/>
               </w:rPr>
             </w:pPr>
-            <w:r>
-              <w:rPr>
-                <w:lang w:val="es-ES"/>
-              </w:rPr>
-              <w:t>Publish- mine</w:t>
+            <w:proofErr w:type="spellStart"/>
+            <w:r>
+              <w:rPr>
+                <w:lang w:val="es-ES"/>
+              </w:rPr>
+              <w:t>Publish</w:t>
+            </w:r>
+            <w:proofErr w:type="spellEnd"/>
+            <w:r>
+              <w:rPr>
+                <w:lang w:val="es-ES"/>
+              </w:rPr>
+              <w:t xml:space="preserve">- </w:t>
+            </w:r>
+            <w:proofErr w:type="spellStart"/>
+            <w:r>
+              <w:rPr>
+                <w:lang w:val="es-ES"/>
+              </w:rPr>
+              <w:t>mine</w:t>
             </w:r>
             <w:r>
               <w:rPr>
@@ -5718,6 +6700,7 @@
               </w:rPr>
               <w:t>hack</w:t>
             </w:r>
+            <w:proofErr w:type="spellEnd"/>
           </w:p>
         </w:tc>
         <w:tc>
@@ -5734,6 +6717,7 @@
                 <w:lang w:val="es-ES"/>
               </w:rPr>
             </w:pPr>
+            <w:proofErr w:type="spellStart"/>
             <w:r>
               <w:rPr>
                 <w:rFonts w:eastAsia="Times New Roman"/>
@@ -5741,6 +6725,7 @@
               </w:rPr>
               <w:t>publish</w:t>
             </w:r>
+            <w:proofErr w:type="spellEnd"/>
           </w:p>
         </w:tc>
         <w:tc>
@@ -5822,7 +6807,23 @@
                 <w:lang w:val="es-ES"/>
               </w:rPr>
               <w:lastRenderedPageBreak/>
-              <w:t>He detectado y solucionado el no poder acceder a la URL de publish con id</w:t>
+              <w:t xml:space="preserve">He detectado y solucionado el no poder acceder a la URL de </w:t>
+            </w:r>
+            <w:proofErr w:type="spellStart"/>
+            <w:r>
+              <w:rPr>
+                <w:rFonts w:eastAsia="Times New Roman"/>
+                <w:lang w:val="es-ES"/>
+              </w:rPr>
+              <w:t>publish</w:t>
+            </w:r>
+            <w:proofErr w:type="spellEnd"/>
+            <w:r>
+              <w:rPr>
+                <w:rFonts w:eastAsia="Times New Roman"/>
+                <w:lang w:val="es-ES"/>
+              </w:rPr>
+              <w:t xml:space="preserve"> con id</w:t>
             </w:r>
             <w:r>
               <w:rPr>
@@ -5850,12 +6851,14 @@
                 <w:lang w:val="es-ES"/>
               </w:rPr>
             </w:pPr>
+            <w:proofErr w:type="spellStart"/>
             <w:r>
               <w:rPr>
                 <w:lang w:val="es-ES"/>
               </w:rPr>
               <w:t>Delete-mine.hack</w:t>
             </w:r>
+            <w:proofErr w:type="spellEnd"/>
           </w:p>
         </w:tc>
         <w:tc>
@@ -5871,6 +6874,7 @@
                 <w:lang w:val="es-ES"/>
               </w:rPr>
             </w:pPr>
+            <w:proofErr w:type="spellStart"/>
             <w:r>
               <w:rPr>
                 <w:rFonts w:eastAsia="Times New Roman"/>
@@ -5878,6 +6882,7 @@
               </w:rPr>
               <w:t>delete</w:t>
             </w:r>
+            <w:proofErr w:type="spellEnd"/>
           </w:p>
         </w:tc>
         <w:tc>
@@ -5986,19 +6991,75 @@
     </w:p>
     <w:p>
       <w:r>
-        <w:t xml:space="preserve">Las pruebas presentan un alto grado de fiabilidad, con un porcentaje de cobertura aproximado del 99,9%. Esto se debe a que los tests ejecutan prácticamente todas las instrucciones del sistema. La única excepción corresponde a la instrucción CreateService del módulo Claim, que contempla un caso específico: aquel en el que una aerolínea no dispone de </w:t>
+        <w:t xml:space="preserve">Las pruebas presentan un alto grado de fiabilidad, con un porcentaje de cobertura aproximado del 99,9%. Esto se debe a que los </w:t>
+      </w:r>
+      <w:proofErr w:type="spellStart"/>
+      <w:r>
+        <w:t>tests</w:t>
+      </w:r>
+      <w:proofErr w:type="spellEnd"/>
+      <w:r>
+        <w:t xml:space="preserve"> ejecutan prácticamente todas las instrucciones del sistema. La única excepción corresponde a la instrucción </w:t>
+      </w:r>
+      <w:proofErr w:type="spellStart"/>
+      <w:r>
+        <w:t>CreateService</w:t>
+      </w:r>
+      <w:proofErr w:type="spellEnd"/>
+      <w:r>
+        <w:t xml:space="preserve"> del módulo </w:t>
+      </w:r>
+      <w:proofErr w:type="spellStart"/>
+      <w:r>
+        <w:t>Claim</w:t>
+      </w:r>
+      <w:proofErr w:type="spellEnd"/>
+      <w:r>
+        <w:t xml:space="preserve">, que contempla un caso específico: aquel en el que una aerolínea no dispone de </w:t>
       </w:r>
       <w:r>
         <w:t>patas</w:t>
       </w:r>
       <w:r>
-        <w:t xml:space="preserve"> (legs) publicad</w:t>
+        <w:t xml:space="preserve"> (</w:t>
+      </w:r>
+      <w:proofErr w:type="spellStart"/>
+      <w:r>
+        <w:t>legs</w:t>
+      </w:r>
+      <w:proofErr w:type="spellEnd"/>
+      <w:r>
+        <w:t>) publicad</w:t>
       </w:r>
       <w:r>
         <w:t>a</w:t>
       </w:r>
       <w:r>
-        <w:t>s con una fecha de llegada anterior a la fecha actual del sistema. En dicha situación, no estaría autorizado crear un Claim. Sin embargo, este caso no se presenta en los tests, ya que todas las aerolíneas asociadas a los agentes creados cuentan con legs válidos</w:t>
+        <w:t xml:space="preserve">s con una fecha de llegada anterior a la fecha actual del sistema. En dicha situación, no estaría autorizado crear un </w:t>
+      </w:r>
+      <w:proofErr w:type="spellStart"/>
+      <w:r>
+        <w:t>Claim</w:t>
+      </w:r>
+      <w:proofErr w:type="spellEnd"/>
+      <w:r>
+        <w:t xml:space="preserve">. Sin embargo, este caso no se presenta en los </w:t>
+      </w:r>
+      <w:proofErr w:type="spellStart"/>
+      <w:r>
+        <w:t>tests</w:t>
+      </w:r>
+      <w:proofErr w:type="spellEnd"/>
+      <w:r>
+        <w:t xml:space="preserve">, ya que todas las aerolíneas asociadas a los agentes creados cuentan con </w:t>
+      </w:r>
+      <w:proofErr w:type="spellStart"/>
+      <w:r>
+        <w:t>legs</w:t>
+      </w:r>
+      <w:proofErr w:type="spellEnd"/>
+      <w:r>
+        <w:t xml:space="preserve"> válidos</w:t>
       </w:r>
       <w:r>
         <w:t>.</w:t>
@@ -6020,7 +7081,7 @@
           <w:noProof/>
         </w:rPr>
         <w:drawing>
-          <wp:inline distT="0" distB="0" distL="0" distR="0" wp14:anchorId="07DCEB65" wp14:editId="1C0312F3">
+          <wp:inline distT="0" distB="0" distL="0" distR="0" wp14:anchorId="07DCEB65" wp14:editId="2E69A8DA">
             <wp:extent cx="5819175" cy="2107565"/>
             <wp:effectExtent l="0" t="0" r="0" b="6985"/>
             <wp:docPr id="422187259" name="Imagen 1" descr="Gráfico, Gráfico de barras&#10;&#10;El contenido generado por IA puede ser incorrecto."/>
@@ -6321,6 +7382,7 @@
                 <w:lang w:val="es-ES"/>
               </w:rPr>
             </w:pPr>
+            <w:proofErr w:type="spellStart"/>
             <w:r>
               <w:rPr>
                 <w:rFonts w:ascii="Aptos Narrow" w:eastAsia="Times New Roman" w:hAnsi="Aptos Narrow" w:cs="Times New Roman"/>
@@ -6331,6 +7393,7 @@
               </w:rPr>
               <w:t>Before</w:t>
             </w:r>
+            <w:proofErr w:type="spellEnd"/>
           </w:p>
         </w:tc>
         <w:tc>
@@ -7362,6 +8425,7 @@
                 <w:lang w:val="es-ES"/>
               </w:rPr>
             </w:pPr>
+            <w:proofErr w:type="spellStart"/>
             <w:r>
               <w:rPr>
                 <w:rFonts w:ascii="Aptos Narrow" w:eastAsia="Times New Roman" w:hAnsi="Aptos Narrow" w:cs="Times New Roman"/>
@@ -7372,6 +8436,7 @@
               </w:rPr>
               <w:t>Before</w:t>
             </w:r>
+            <w:proofErr w:type="spellEnd"/>
           </w:p>
         </w:tc>
         <w:tc>
@@ -11647,8 +12712,13 @@
       <w:r>
         <w:t xml:space="preserve"> se muestran los resultados del perfilador de </w:t>
       </w:r>
-      <w:r>
-        <w:t>VisualVM:</w:t>
+      <w:proofErr w:type="spellStart"/>
+      <w:r>
+        <w:t>VisualVM</w:t>
+      </w:r>
+      <w:proofErr w:type="spellEnd"/>
+      <w:r>
+        <w:t>:</w:t>
       </w:r>
       <w:r>
         <w:br/>
@@ -11747,8 +12817,23 @@
         <w:rPr>
           <w:lang w:val="es-ES"/>
         </w:rPr>
-        <w:t xml:space="preserve">Tal y como se muestra en la gráfica, las solicitudes que mayor tiempo de procesamiento requieren son aquellas gestionadas por la clase CreateService de </w:t>
-      </w:r>
+        <w:t xml:space="preserve">Tal y como se muestra en la gráfica, las solicitudes que mayor tiempo de procesamiento requieren son aquellas gestionadas por la clase </w:t>
+      </w:r>
+      <w:proofErr w:type="spellStart"/>
+      <w:r>
+        <w:rPr>
+          <w:lang w:val="es-ES"/>
+        </w:rPr>
+        <w:t>CreateService</w:t>
+      </w:r>
+      <w:proofErr w:type="spellEnd"/>
+      <w:r>
+        <w:rPr>
+          <w:lang w:val="es-ES"/>
+        </w:rPr>
+        <w:t xml:space="preserve"> de </w:t>
+      </w:r>
+      <w:proofErr w:type="spellStart"/>
       <w:r>
         <w:rPr>
           <w:i/>
@@ -11757,6 +12842,7 @@
         </w:rPr>
         <w:t>Claim</w:t>
       </w:r>
+      <w:proofErr w:type="spellEnd"/>
       <w:r>
         <w:rPr>
           <w:lang w:val="es-ES"/>
@@ -11770,6 +12856,7 @@
         <w:lastRenderedPageBreak/>
         <w:t xml:space="preserve">comportamiento se debe a que dicha clase realiza múltiples llamadas a la base de datos, principalmente para recuperar las </w:t>
       </w:r>
+      <w:proofErr w:type="spellStart"/>
       <w:r>
         <w:rPr>
           <w:i/>
@@ -11778,12 +12865,14 @@
         </w:rPr>
         <w:t>legs</w:t>
       </w:r>
+      <w:proofErr w:type="spellEnd"/>
       <w:r>
         <w:rPr>
           <w:lang w:val="es-ES"/>
         </w:rPr>
         <w:t xml:space="preserve"> asociadas a cada </w:t>
       </w:r>
+      <w:proofErr w:type="spellStart"/>
       <w:r>
         <w:rPr>
           <w:i/>
@@ -11792,12 +12881,28 @@
         </w:rPr>
         <w:t>claim</w:t>
       </w:r>
+      <w:proofErr w:type="spellEnd"/>
       <w:r>
         <w:rPr>
           <w:lang w:val="es-ES"/>
         </w:rPr>
-        <w:t xml:space="preserve">. Estas consultas se llevan a cabo tanto en el método unbind, con el objetivo de mostrarlas en un </w:t>
-      </w:r>
+        <w:t xml:space="preserve">. Estas consultas se llevan a cabo tanto en el método </w:t>
+      </w:r>
+      <w:proofErr w:type="spellStart"/>
+      <w:r>
+        <w:rPr>
+          <w:lang w:val="es-ES"/>
+        </w:rPr>
+        <w:t>unbind</w:t>
+      </w:r>
+      <w:proofErr w:type="spellEnd"/>
+      <w:r>
+        <w:rPr>
+          <w:lang w:val="es-ES"/>
+        </w:rPr>
+        <w:t xml:space="preserve">, con el objetivo de mostrarlas en un </w:t>
+      </w:r>
+      <w:proofErr w:type="spellStart"/>
       <w:r>
         <w:rPr>
           <w:i/>
@@ -11806,12 +12911,28 @@
         </w:rPr>
         <w:t>select</w:t>
       </w:r>
+      <w:proofErr w:type="spellEnd"/>
       <w:r>
         <w:rPr>
           <w:lang w:val="es-ES"/>
         </w:rPr>
-        <w:t xml:space="preserve"> dentro del formulario, como en el método authorise, para garantizar que no se asocie una </w:t>
-      </w:r>
+        <w:t xml:space="preserve"> dentro del formulario, como en el método </w:t>
+      </w:r>
+      <w:proofErr w:type="spellStart"/>
+      <w:r>
+        <w:rPr>
+          <w:lang w:val="es-ES"/>
+        </w:rPr>
+        <w:t>authorise</w:t>
+      </w:r>
+      <w:proofErr w:type="spellEnd"/>
+      <w:r>
+        <w:rPr>
+          <w:lang w:val="es-ES"/>
+        </w:rPr>
+        <w:t xml:space="preserve">, para garantizar que no se asocie una </w:t>
+      </w:r>
+      <w:proofErr w:type="spellStart"/>
       <w:r>
         <w:rPr>
           <w:i/>
@@ -11820,11 +12941,26 @@
         </w:rPr>
         <w:t>leg</w:t>
       </w:r>
+      <w:proofErr w:type="spellEnd"/>
       <w:r>
         <w:rPr>
           <w:lang w:val="es-ES"/>
         </w:rPr>
-        <w:t xml:space="preserve"> incorrecta a un claim.</w:t>
+        <w:t xml:space="preserve"> incorrecta a un </w:t>
+      </w:r>
+      <w:proofErr w:type="spellStart"/>
+      <w:r>
+        <w:rPr>
+          <w:lang w:val="es-ES"/>
+        </w:rPr>
+        <w:t>claim</w:t>
+      </w:r>
+      <w:proofErr w:type="spellEnd"/>
+      <w:r>
+        <w:rPr>
+          <w:lang w:val="es-ES"/>
+        </w:rPr>
+        <w:t>.</w:t>
       </w:r>
     </w:p>
     <w:p>
@@ -11837,8 +12973,37 @@
         <w:rPr>
           <w:lang w:val="es-ES"/>
         </w:rPr>
-        <w:t xml:space="preserve">Además, existen otras llamadas a la base de datos, como las que se realizan durante el bind, donde se toma el leg_id enviado desde el formulario para recuperar la instancia correspondiente de </w:t>
-      </w:r>
+        <w:t xml:space="preserve">Además, existen otras llamadas a la base de datos, como las que se realizan durante el </w:t>
+      </w:r>
+      <w:proofErr w:type="spellStart"/>
+      <w:r>
+        <w:rPr>
+          <w:lang w:val="es-ES"/>
+        </w:rPr>
+        <w:t>bind</w:t>
+      </w:r>
+      <w:proofErr w:type="spellEnd"/>
+      <w:r>
+        <w:rPr>
+          <w:lang w:val="es-ES"/>
+        </w:rPr>
+        <w:t xml:space="preserve">, donde se toma el </w:t>
+      </w:r>
+      <w:proofErr w:type="spellStart"/>
+      <w:r>
+        <w:rPr>
+          <w:lang w:val="es-ES"/>
+        </w:rPr>
+        <w:t>leg_id</w:t>
+      </w:r>
+      <w:proofErr w:type="spellEnd"/>
+      <w:r>
+        <w:rPr>
+          <w:lang w:val="es-ES"/>
+        </w:rPr>
+        <w:t xml:space="preserve"> enviado desde el formulario para recuperar la instancia correspondiente de </w:t>
+      </w:r>
+      <w:proofErr w:type="spellStart"/>
       <w:r>
         <w:rPr>
           <w:i/>
@@ -11847,6 +13012,7 @@
         </w:rPr>
         <w:t>leg</w:t>
       </w:r>
+      <w:proofErr w:type="spellEnd"/>
       <w:r>
         <w:rPr>
           <w:lang w:val="es-ES"/>
@@ -11866,6 +13032,7 @@
         </w:rPr>
         <w:t xml:space="preserve">Por otro lado, los resultados obtenidos mediante el perfilador </w:t>
       </w:r>
+      <w:proofErr w:type="spellStart"/>
       <w:r>
         <w:rPr>
           <w:i/>
@@ -11874,12 +13041,14 @@
         </w:rPr>
         <w:t>VisualVM</w:t>
       </w:r>
+      <w:proofErr w:type="spellEnd"/>
       <w:r>
         <w:rPr>
           <w:lang w:val="es-ES"/>
         </w:rPr>
         <w:t xml:space="preserve"> indican que el método con mayor tiempo total de ejecución es load, perteneciente al servicio que gestiona la lista de </w:t>
       </w:r>
+      <w:proofErr w:type="spellStart"/>
       <w:r>
         <w:rPr>
           <w:i/>
@@ -11888,6 +13057,7 @@
         </w:rPr>
         <w:t>claims</w:t>
       </w:r>
+      <w:proofErr w:type="spellEnd"/>
       <w:r>
         <w:rPr>
           <w:lang w:val="es-ES"/>
@@ -11923,13 +13093,21 @@
         <w:t xml:space="preserve">HP Pavilion </w:t>
       </w:r>
       <w:r>
-        <w:t>sin tarjeta gráfica dedicada, y para el PC_2 se ha utilizado un portátil HP Victus 16-d1001ns con procesador Intel Core i7 12700H y tarjeta gráfica dedicada (GeForce RTX 3050 Ti) de una de mis compañeras del grupo.</w:t>
+        <w:t xml:space="preserve">sin tarjeta gráfica dedicada, y para el PC_2 se ha utilizado un portátil HP </w:t>
+      </w:r>
+      <w:proofErr w:type="spellStart"/>
+      <w:r>
+        <w:t>Victus</w:t>
+      </w:r>
+      <w:proofErr w:type="spellEnd"/>
+      <w:r>
+        <w:t xml:space="preserve"> 16-d1001ns con procesador Intel Core i7 12700H y tarjeta gráfica dedicada (GeForce RTX 3050 Ti) de una de mis compañeras del grupo.</w:t>
       </w:r>
     </w:p>
     <w:p/>
     <w:tbl>
       <w:tblPr>
-        <w:tblW w:w="3871" w:type="dxa"/>
+        <w:tblW w:w="4020" w:type="dxa"/>
         <w:tblCellMar>
           <w:left w:w="70" w:type="dxa"/>
           <w:right w:w="70" w:type="dxa"/>
@@ -11937,7 +13115,10 @@
         <w:tblLook w:val="04A0" w:firstRow="1" w:lastRow="0" w:firstColumn="1" w:lastColumn="0" w:noHBand="0" w:noVBand="1"/>
       </w:tblPr>
       <w:tblGrid>
-        <w:gridCol w:w="3871"/>
+        <w:gridCol w:w="1201"/>
+        <w:gridCol w:w="1201"/>
+        <w:gridCol w:w="1201"/>
+        <w:gridCol w:w="417"/>
       </w:tblGrid>
       <w:tr>
         <w:trPr>
@@ -11945,7 +13126,8 @@
         </w:trPr>
         <w:tc>
           <w:tcPr>
-            <w:tcW w:w="3871" w:type="dxa"/>
+            <w:tcW w:w="4020" w:type="dxa"/>
+            <w:gridSpan w:val="4"/>
             <w:tcBorders>
               <w:top w:val="nil"/>
               <w:left w:val="nil"/>
@@ -13112,7 +14294,8 @@
         </w:trPr>
         <w:tc>
           <w:tcPr>
-            <w:tcW w:w="3871" w:type="dxa"/>
+            <w:tcW w:w="4020" w:type="dxa"/>
+            <w:gridSpan w:val="4"/>
             <w:tcBorders>
               <w:top w:val="nil"/>
               <w:left w:val="nil"/>
@@ -13371,7 +14554,8 @@
         </w:trPr>
         <w:tc>
           <w:tcPr>
-            <w:tcW w:w="3871" w:type="dxa"/>
+            <w:tcW w:w="4020" w:type="dxa"/>
+            <w:gridSpan w:val="4"/>
             <w:tcBorders>
               <w:top w:val="nil"/>
               <w:left w:val="nil"/>
@@ -13402,7 +14586,8 @@
         </w:trPr>
         <w:tc>
           <w:tcPr>
-            <w:tcW w:w="3871" w:type="dxa"/>
+            <w:tcW w:w="4020" w:type="dxa"/>
+            <w:gridSpan w:val="4"/>
             <w:tcBorders>
               <w:top w:val="nil"/>
               <w:left w:val="nil"/>
@@ -13433,7 +14618,8 @@
         </w:trPr>
         <w:tc>
           <w:tcPr>
-            <w:tcW w:w="3871" w:type="dxa"/>
+            <w:tcW w:w="4020" w:type="dxa"/>
+            <w:gridSpan w:val="4"/>
             <w:tcBorders>
               <w:top w:val="nil"/>
               <w:left w:val="nil"/>
@@ -13464,7 +14650,8 @@
         </w:trPr>
         <w:tc>
           <w:tcPr>
-            <w:tcW w:w="3871" w:type="dxa"/>
+            <w:tcW w:w="4020" w:type="dxa"/>
+            <w:gridSpan w:val="4"/>
             <w:tcBorders>
               <w:top w:val="nil"/>
               <w:left w:val="nil"/>
@@ -13495,7 +14682,8 @@
         </w:trPr>
         <w:tc>
           <w:tcPr>
-            <w:tcW w:w="3871" w:type="dxa"/>
+            <w:tcW w:w="4020" w:type="dxa"/>
+            <w:gridSpan w:val="4"/>
             <w:tcBorders>
               <w:top w:val="nil"/>
               <w:left w:val="nil"/>
@@ -13507,6 +14695,1132 @@
             <w:vAlign w:val="bottom"/>
             <w:hideMark/>
           </w:tcPr>
+          <w:tbl>
+            <w:tblPr>
+              <w:tblW w:w="3880" w:type="dxa"/>
+              <w:tblCellMar>
+                <w:left w:w="70" w:type="dxa"/>
+                <w:right w:w="70" w:type="dxa"/>
+              </w:tblCellMar>
+              <w:tblLook w:val="04A0" w:firstRow="1" w:lastRow="0" w:firstColumn="1" w:lastColumn="0" w:noHBand="0" w:noVBand="1"/>
+            </w:tblPr>
+            <w:tblGrid>
+              <w:gridCol w:w="2639"/>
+              <w:gridCol w:w="1241"/>
+            </w:tblGrid>
+            <w:tr>
+              <w:trPr>
+                <w:trHeight w:val="290"/>
+              </w:trPr>
+              <w:tc>
+                <w:tcPr>
+                  <w:tcW w:w="3880" w:type="dxa"/>
+                  <w:gridSpan w:val="2"/>
+                  <w:tcBorders>
+                    <w:top w:val="single" w:sz="8" w:space="0" w:color="auto"/>
+                    <w:left w:val="nil"/>
+                    <w:bottom w:val="single" w:sz="4" w:space="0" w:color="auto"/>
+                    <w:right w:val="nil"/>
+                  </w:tcBorders>
+                  <w:shd w:val="clear" w:color="auto" w:fill="auto"/>
+                  <w:noWrap/>
+                  <w:vAlign w:val="bottom"/>
+                  <w:hideMark/>
+                </w:tcPr>
+                <w:p>
+                  <w:pPr>
+                    <w:spacing w:line="240" w:lineRule="auto"/>
+                    <w:jc w:val="center"/>
+                    <w:rPr>
+                      <w:rFonts w:ascii="Aptos Narrow" w:eastAsia="Times New Roman" w:hAnsi="Aptos Narrow" w:cs="Times New Roman"/>
+                      <w:i/>
+                      <w:iCs/>
+                      <w:color w:val="000000"/>
+                      <w:lang w:val="es-ES"/>
+                    </w:rPr>
+                  </w:pPr>
+                  <w:r>
+                    <w:rPr>
+                      <w:rFonts w:ascii="Aptos Narrow" w:eastAsia="Times New Roman" w:hAnsi="Aptos Narrow" w:cs="Times New Roman"/>
+                      <w:i/>
+                      <w:iCs/>
+                      <w:color w:val="000000"/>
+                      <w:lang w:val="es-ES"/>
+                    </w:rPr>
+                    <w:lastRenderedPageBreak/>
+                    <w:t>PC2</w:t>
+                  </w:r>
+                </w:p>
+              </w:tc>
+            </w:tr>
+            <w:tr>
+              <w:trPr>
+                <w:trHeight w:val="290"/>
+              </w:trPr>
+              <w:tc>
+                <w:tcPr>
+                  <w:tcW w:w="2639" w:type="dxa"/>
+                  <w:tcBorders>
+                    <w:top w:val="nil"/>
+                    <w:left w:val="nil"/>
+                    <w:bottom w:val="nil"/>
+                    <w:right w:val="nil"/>
+                  </w:tcBorders>
+                  <w:shd w:val="clear" w:color="auto" w:fill="auto"/>
+                  <w:noWrap/>
+                  <w:vAlign w:val="bottom"/>
+                  <w:hideMark/>
+                </w:tcPr>
+                <w:p>
+                  <w:pPr>
+                    <w:spacing w:line="240" w:lineRule="auto"/>
+                    <w:jc w:val="center"/>
+                    <w:rPr>
+                      <w:rFonts w:ascii="Aptos Narrow" w:eastAsia="Times New Roman" w:hAnsi="Aptos Narrow" w:cs="Times New Roman"/>
+                      <w:i/>
+                      <w:iCs/>
+                      <w:color w:val="000000"/>
+                      <w:lang w:val="es-ES"/>
+                    </w:rPr>
+                  </w:pPr>
+                </w:p>
+              </w:tc>
+              <w:tc>
+                <w:tcPr>
+                  <w:tcW w:w="1241" w:type="dxa"/>
+                  <w:tcBorders>
+                    <w:top w:val="nil"/>
+                    <w:left w:val="nil"/>
+                    <w:bottom w:val="nil"/>
+                    <w:right w:val="nil"/>
+                  </w:tcBorders>
+                  <w:shd w:val="clear" w:color="auto" w:fill="auto"/>
+                  <w:noWrap/>
+                  <w:vAlign w:val="bottom"/>
+                  <w:hideMark/>
+                </w:tcPr>
+                <w:p>
+                  <w:pPr>
+                    <w:spacing w:line="240" w:lineRule="auto"/>
+                    <w:rPr>
+                      <w:rFonts w:ascii="Times New Roman" w:eastAsia="Times New Roman" w:hAnsi="Times New Roman" w:cs="Times New Roman"/>
+                      <w:sz w:val="20"/>
+                      <w:szCs w:val="20"/>
+                      <w:lang w:val="es-ES"/>
+                    </w:rPr>
+                  </w:pPr>
+                </w:p>
+              </w:tc>
+            </w:tr>
+            <w:tr>
+              <w:trPr>
+                <w:trHeight w:val="290"/>
+              </w:trPr>
+              <w:tc>
+                <w:tcPr>
+                  <w:tcW w:w="2639" w:type="dxa"/>
+                  <w:tcBorders>
+                    <w:top w:val="nil"/>
+                    <w:left w:val="nil"/>
+                    <w:bottom w:val="nil"/>
+                    <w:right w:val="nil"/>
+                  </w:tcBorders>
+                  <w:shd w:val="clear" w:color="auto" w:fill="auto"/>
+                  <w:noWrap/>
+                  <w:vAlign w:val="bottom"/>
+                  <w:hideMark/>
+                </w:tcPr>
+                <w:p>
+                  <w:pPr>
+                    <w:spacing w:line="240" w:lineRule="auto"/>
+                    <w:rPr>
+                      <w:rFonts w:ascii="Aptos Narrow" w:eastAsia="Times New Roman" w:hAnsi="Aptos Narrow" w:cs="Times New Roman"/>
+                      <w:color w:val="000000"/>
+                      <w:lang w:val="es-ES"/>
+                    </w:rPr>
+                  </w:pPr>
+                  <w:r>
+                    <w:rPr>
+                      <w:rFonts w:ascii="Aptos Narrow" w:eastAsia="Times New Roman" w:hAnsi="Aptos Narrow" w:cs="Times New Roman"/>
+                      <w:color w:val="000000"/>
+                      <w:lang w:val="es-ES"/>
+                    </w:rPr>
+                    <w:t>Media</w:t>
+                  </w:r>
+                </w:p>
+              </w:tc>
+              <w:tc>
+                <w:tcPr>
+                  <w:tcW w:w="1241" w:type="dxa"/>
+                  <w:tcBorders>
+                    <w:top w:val="nil"/>
+                    <w:left w:val="nil"/>
+                    <w:bottom w:val="nil"/>
+                    <w:right w:val="nil"/>
+                  </w:tcBorders>
+                  <w:shd w:val="clear" w:color="auto" w:fill="auto"/>
+                  <w:noWrap/>
+                  <w:vAlign w:val="bottom"/>
+                  <w:hideMark/>
+                </w:tcPr>
+                <w:p>
+                  <w:pPr>
+                    <w:spacing w:line="240" w:lineRule="auto"/>
+                    <w:jc w:val="right"/>
+                    <w:rPr>
+                      <w:rFonts w:ascii="Aptos Narrow" w:eastAsia="Times New Roman" w:hAnsi="Aptos Narrow" w:cs="Times New Roman"/>
+                      <w:color w:val="000000"/>
+                      <w:lang w:val="es-ES"/>
+                    </w:rPr>
+                  </w:pPr>
+                  <w:r>
+                    <w:rPr>
+                      <w:rFonts w:ascii="Aptos Narrow" w:eastAsia="Times New Roman" w:hAnsi="Aptos Narrow" w:cs="Times New Roman"/>
+                      <w:color w:val="000000"/>
+                      <w:lang w:val="es-ES"/>
+                    </w:rPr>
+                    <w:t>11,5328273</w:t>
+                  </w:r>
+                </w:p>
+              </w:tc>
+            </w:tr>
+            <w:tr>
+              <w:trPr>
+                <w:trHeight w:val="290"/>
+              </w:trPr>
+              <w:tc>
+                <w:tcPr>
+                  <w:tcW w:w="2639" w:type="dxa"/>
+                  <w:tcBorders>
+                    <w:top w:val="nil"/>
+                    <w:left w:val="nil"/>
+                    <w:bottom w:val="nil"/>
+                    <w:right w:val="nil"/>
+                  </w:tcBorders>
+                  <w:shd w:val="clear" w:color="auto" w:fill="auto"/>
+                  <w:noWrap/>
+                  <w:vAlign w:val="bottom"/>
+                  <w:hideMark/>
+                </w:tcPr>
+                <w:p>
+                  <w:pPr>
+                    <w:spacing w:line="240" w:lineRule="auto"/>
+                    <w:rPr>
+                      <w:rFonts w:ascii="Aptos Narrow" w:eastAsia="Times New Roman" w:hAnsi="Aptos Narrow" w:cs="Times New Roman"/>
+                      <w:color w:val="000000"/>
+                      <w:lang w:val="es-ES"/>
+                    </w:rPr>
+                  </w:pPr>
+                  <w:r>
+                    <w:rPr>
+                      <w:rFonts w:ascii="Aptos Narrow" w:eastAsia="Times New Roman" w:hAnsi="Aptos Narrow" w:cs="Times New Roman"/>
+                      <w:color w:val="000000"/>
+                      <w:lang w:val="es-ES"/>
+                    </w:rPr>
+                    <w:t>Error típico</w:t>
+                  </w:r>
+                </w:p>
+              </w:tc>
+              <w:tc>
+                <w:tcPr>
+                  <w:tcW w:w="1241" w:type="dxa"/>
+                  <w:tcBorders>
+                    <w:top w:val="nil"/>
+                    <w:left w:val="nil"/>
+                    <w:bottom w:val="nil"/>
+                    <w:right w:val="nil"/>
+                  </w:tcBorders>
+                  <w:shd w:val="clear" w:color="auto" w:fill="auto"/>
+                  <w:noWrap/>
+                  <w:vAlign w:val="bottom"/>
+                  <w:hideMark/>
+                </w:tcPr>
+                <w:p>
+                  <w:pPr>
+                    <w:spacing w:line="240" w:lineRule="auto"/>
+                    <w:jc w:val="right"/>
+                    <w:rPr>
+                      <w:rFonts w:ascii="Aptos Narrow" w:eastAsia="Times New Roman" w:hAnsi="Aptos Narrow" w:cs="Times New Roman"/>
+                      <w:color w:val="000000"/>
+                      <w:lang w:val="es-ES"/>
+                    </w:rPr>
+                  </w:pPr>
+                  <w:r>
+                    <w:rPr>
+                      <w:rFonts w:ascii="Aptos Narrow" w:eastAsia="Times New Roman" w:hAnsi="Aptos Narrow" w:cs="Times New Roman"/>
+                      <w:color w:val="000000"/>
+                      <w:lang w:val="es-ES"/>
+                    </w:rPr>
+                    <w:t>0,34391714</w:t>
+                  </w:r>
+                </w:p>
+              </w:tc>
+            </w:tr>
+            <w:tr>
+              <w:trPr>
+                <w:trHeight w:val="290"/>
+              </w:trPr>
+              <w:tc>
+                <w:tcPr>
+                  <w:tcW w:w="2639" w:type="dxa"/>
+                  <w:tcBorders>
+                    <w:top w:val="nil"/>
+                    <w:left w:val="nil"/>
+                    <w:bottom w:val="nil"/>
+                    <w:right w:val="nil"/>
+                  </w:tcBorders>
+                  <w:shd w:val="clear" w:color="auto" w:fill="auto"/>
+                  <w:noWrap/>
+                  <w:vAlign w:val="bottom"/>
+                  <w:hideMark/>
+                </w:tcPr>
+                <w:p>
+                  <w:pPr>
+                    <w:spacing w:line="240" w:lineRule="auto"/>
+                    <w:rPr>
+                      <w:rFonts w:ascii="Aptos Narrow" w:eastAsia="Times New Roman" w:hAnsi="Aptos Narrow" w:cs="Times New Roman"/>
+                      <w:color w:val="000000"/>
+                      <w:lang w:val="es-ES"/>
+                    </w:rPr>
+                  </w:pPr>
+                  <w:r>
+                    <w:rPr>
+                      <w:rFonts w:ascii="Aptos Narrow" w:eastAsia="Times New Roman" w:hAnsi="Aptos Narrow" w:cs="Times New Roman"/>
+                      <w:color w:val="000000"/>
+                      <w:lang w:val="es-ES"/>
+                    </w:rPr>
+                    <w:t>Mediana</w:t>
+                  </w:r>
+                </w:p>
+              </w:tc>
+              <w:tc>
+                <w:tcPr>
+                  <w:tcW w:w="1241" w:type="dxa"/>
+                  <w:tcBorders>
+                    <w:top w:val="nil"/>
+                    <w:left w:val="nil"/>
+                    <w:bottom w:val="nil"/>
+                    <w:right w:val="nil"/>
+                  </w:tcBorders>
+                  <w:shd w:val="clear" w:color="auto" w:fill="auto"/>
+                  <w:noWrap/>
+                  <w:vAlign w:val="bottom"/>
+                  <w:hideMark/>
+                </w:tcPr>
+                <w:p>
+                  <w:pPr>
+                    <w:spacing w:line="240" w:lineRule="auto"/>
+                    <w:jc w:val="right"/>
+                    <w:rPr>
+                      <w:rFonts w:ascii="Aptos Narrow" w:eastAsia="Times New Roman" w:hAnsi="Aptos Narrow" w:cs="Times New Roman"/>
+                      <w:color w:val="000000"/>
+                      <w:lang w:val="es-ES"/>
+                    </w:rPr>
+                  </w:pPr>
+                  <w:r>
+                    <w:rPr>
+                      <w:rFonts w:ascii="Aptos Narrow" w:eastAsia="Times New Roman" w:hAnsi="Aptos Narrow" w:cs="Times New Roman"/>
+                      <w:color w:val="000000"/>
+                      <w:lang w:val="es-ES"/>
+                    </w:rPr>
+                    <w:t>10,3493</w:t>
+                  </w:r>
+                </w:p>
+              </w:tc>
+            </w:tr>
+            <w:tr>
+              <w:trPr>
+                <w:trHeight w:val="290"/>
+              </w:trPr>
+              <w:tc>
+                <w:tcPr>
+                  <w:tcW w:w="2639" w:type="dxa"/>
+                  <w:tcBorders>
+                    <w:top w:val="nil"/>
+                    <w:left w:val="nil"/>
+                    <w:bottom w:val="nil"/>
+                    <w:right w:val="nil"/>
+                  </w:tcBorders>
+                  <w:shd w:val="clear" w:color="auto" w:fill="auto"/>
+                  <w:noWrap/>
+                  <w:vAlign w:val="bottom"/>
+                  <w:hideMark/>
+                </w:tcPr>
+                <w:p>
+                  <w:pPr>
+                    <w:spacing w:line="240" w:lineRule="auto"/>
+                    <w:rPr>
+                      <w:rFonts w:ascii="Aptos Narrow" w:eastAsia="Times New Roman" w:hAnsi="Aptos Narrow" w:cs="Times New Roman"/>
+                      <w:color w:val="000000"/>
+                      <w:lang w:val="es-ES"/>
+                    </w:rPr>
+                  </w:pPr>
+                  <w:r>
+                    <w:rPr>
+                      <w:rFonts w:ascii="Aptos Narrow" w:eastAsia="Times New Roman" w:hAnsi="Aptos Narrow" w:cs="Times New Roman"/>
+                      <w:color w:val="000000"/>
+                      <w:lang w:val="es-ES"/>
+                    </w:rPr>
+                    <w:t>Moda</w:t>
+                  </w:r>
+                </w:p>
+              </w:tc>
+              <w:tc>
+                <w:tcPr>
+                  <w:tcW w:w="1241" w:type="dxa"/>
+                  <w:tcBorders>
+                    <w:top w:val="nil"/>
+                    <w:left w:val="nil"/>
+                    <w:bottom w:val="nil"/>
+                    <w:right w:val="nil"/>
+                  </w:tcBorders>
+                  <w:shd w:val="clear" w:color="auto" w:fill="auto"/>
+                  <w:noWrap/>
+                  <w:vAlign w:val="bottom"/>
+                  <w:hideMark/>
+                </w:tcPr>
+                <w:p>
+                  <w:pPr>
+                    <w:spacing w:line="240" w:lineRule="auto"/>
+                    <w:jc w:val="center"/>
+                    <w:rPr>
+                      <w:rFonts w:ascii="Aptos Narrow" w:eastAsia="Times New Roman" w:hAnsi="Aptos Narrow" w:cs="Times New Roman"/>
+                      <w:color w:val="000000"/>
+                      <w:lang w:val="es-ES"/>
+                    </w:rPr>
+                  </w:pPr>
+                  <w:r>
+                    <w:rPr>
+                      <w:rFonts w:ascii="Aptos Narrow" w:eastAsia="Times New Roman" w:hAnsi="Aptos Narrow" w:cs="Times New Roman"/>
+                      <w:color w:val="000000"/>
+                      <w:lang w:val="es-ES"/>
+                    </w:rPr>
+                    <w:t>#N/D</w:t>
+                  </w:r>
+                </w:p>
+              </w:tc>
+            </w:tr>
+            <w:tr>
+              <w:trPr>
+                <w:trHeight w:val="290"/>
+              </w:trPr>
+              <w:tc>
+                <w:tcPr>
+                  <w:tcW w:w="2639" w:type="dxa"/>
+                  <w:tcBorders>
+                    <w:top w:val="nil"/>
+                    <w:left w:val="nil"/>
+                    <w:bottom w:val="nil"/>
+                    <w:right w:val="nil"/>
+                  </w:tcBorders>
+                  <w:shd w:val="clear" w:color="auto" w:fill="auto"/>
+                  <w:noWrap/>
+                  <w:vAlign w:val="bottom"/>
+                  <w:hideMark/>
+                </w:tcPr>
+                <w:p>
+                  <w:pPr>
+                    <w:spacing w:line="240" w:lineRule="auto"/>
+                    <w:rPr>
+                      <w:rFonts w:ascii="Aptos Narrow" w:eastAsia="Times New Roman" w:hAnsi="Aptos Narrow" w:cs="Times New Roman"/>
+                      <w:color w:val="000000"/>
+                      <w:lang w:val="es-ES"/>
+                    </w:rPr>
+                  </w:pPr>
+                  <w:r>
+                    <w:rPr>
+                      <w:rFonts w:ascii="Aptos Narrow" w:eastAsia="Times New Roman" w:hAnsi="Aptos Narrow" w:cs="Times New Roman"/>
+                      <w:color w:val="000000"/>
+                      <w:lang w:val="es-ES"/>
+                    </w:rPr>
+                    <w:t>Desviación estándar</w:t>
+                  </w:r>
+                </w:p>
+              </w:tc>
+              <w:tc>
+                <w:tcPr>
+                  <w:tcW w:w="1241" w:type="dxa"/>
+                  <w:tcBorders>
+                    <w:top w:val="nil"/>
+                    <w:left w:val="nil"/>
+                    <w:bottom w:val="nil"/>
+                    <w:right w:val="nil"/>
+                  </w:tcBorders>
+                  <w:shd w:val="clear" w:color="auto" w:fill="auto"/>
+                  <w:noWrap/>
+                  <w:vAlign w:val="bottom"/>
+                  <w:hideMark/>
+                </w:tcPr>
+                <w:p>
+                  <w:pPr>
+                    <w:spacing w:line="240" w:lineRule="auto"/>
+                    <w:jc w:val="right"/>
+                    <w:rPr>
+                      <w:rFonts w:ascii="Aptos Narrow" w:eastAsia="Times New Roman" w:hAnsi="Aptos Narrow" w:cs="Times New Roman"/>
+                      <w:color w:val="000000"/>
+                      <w:lang w:val="es-ES"/>
+                    </w:rPr>
+                  </w:pPr>
+                  <w:r>
+                    <w:rPr>
+                      <w:rFonts w:ascii="Aptos Narrow" w:eastAsia="Times New Roman" w:hAnsi="Aptos Narrow" w:cs="Times New Roman"/>
+                      <w:color w:val="000000"/>
+                      <w:lang w:val="es-ES"/>
+                    </w:rPr>
+                    <w:t>7,58958977</w:t>
+                  </w:r>
+                </w:p>
+              </w:tc>
+            </w:tr>
+            <w:tr>
+              <w:trPr>
+                <w:trHeight w:val="290"/>
+              </w:trPr>
+              <w:tc>
+                <w:tcPr>
+                  <w:tcW w:w="2639" w:type="dxa"/>
+                  <w:tcBorders>
+                    <w:top w:val="nil"/>
+                    <w:left w:val="nil"/>
+                    <w:bottom w:val="nil"/>
+                    <w:right w:val="nil"/>
+                  </w:tcBorders>
+                  <w:shd w:val="clear" w:color="auto" w:fill="auto"/>
+                  <w:noWrap/>
+                  <w:vAlign w:val="bottom"/>
+                  <w:hideMark/>
+                </w:tcPr>
+                <w:p>
+                  <w:pPr>
+                    <w:spacing w:line="240" w:lineRule="auto"/>
+                    <w:rPr>
+                      <w:rFonts w:ascii="Aptos Narrow" w:eastAsia="Times New Roman" w:hAnsi="Aptos Narrow" w:cs="Times New Roman"/>
+                      <w:color w:val="000000"/>
+                      <w:lang w:val="es-ES"/>
+                    </w:rPr>
+                  </w:pPr>
+                  <w:r>
+                    <w:rPr>
+                      <w:rFonts w:ascii="Aptos Narrow" w:eastAsia="Times New Roman" w:hAnsi="Aptos Narrow" w:cs="Times New Roman"/>
+                      <w:color w:val="000000"/>
+                      <w:lang w:val="es-ES"/>
+                    </w:rPr>
+                    <w:t>Varianza de la muestra</w:t>
+                  </w:r>
+                </w:p>
+              </w:tc>
+              <w:tc>
+                <w:tcPr>
+                  <w:tcW w:w="1241" w:type="dxa"/>
+                  <w:tcBorders>
+                    <w:top w:val="nil"/>
+                    <w:left w:val="nil"/>
+                    <w:bottom w:val="nil"/>
+                    <w:right w:val="nil"/>
+                  </w:tcBorders>
+                  <w:shd w:val="clear" w:color="auto" w:fill="auto"/>
+                  <w:noWrap/>
+                  <w:vAlign w:val="bottom"/>
+                  <w:hideMark/>
+                </w:tcPr>
+                <w:p>
+                  <w:pPr>
+                    <w:spacing w:line="240" w:lineRule="auto"/>
+                    <w:jc w:val="right"/>
+                    <w:rPr>
+                      <w:rFonts w:ascii="Aptos Narrow" w:eastAsia="Times New Roman" w:hAnsi="Aptos Narrow" w:cs="Times New Roman"/>
+                      <w:color w:val="000000"/>
+                      <w:lang w:val="es-ES"/>
+                    </w:rPr>
+                  </w:pPr>
+                  <w:r>
+                    <w:rPr>
+                      <w:rFonts w:ascii="Aptos Narrow" w:eastAsia="Times New Roman" w:hAnsi="Aptos Narrow" w:cs="Times New Roman"/>
+                      <w:color w:val="000000"/>
+                      <w:lang w:val="es-ES"/>
+                    </w:rPr>
+                    <w:t>57,6018729</w:t>
+                  </w:r>
+                </w:p>
+              </w:tc>
+            </w:tr>
+            <w:tr>
+              <w:trPr>
+                <w:trHeight w:val="290"/>
+              </w:trPr>
+              <w:tc>
+                <w:tcPr>
+                  <w:tcW w:w="2639" w:type="dxa"/>
+                  <w:tcBorders>
+                    <w:top w:val="nil"/>
+                    <w:left w:val="nil"/>
+                    <w:bottom w:val="nil"/>
+                    <w:right w:val="nil"/>
+                  </w:tcBorders>
+                  <w:shd w:val="clear" w:color="auto" w:fill="auto"/>
+                  <w:noWrap/>
+                  <w:vAlign w:val="bottom"/>
+                  <w:hideMark/>
+                </w:tcPr>
+                <w:p>
+                  <w:pPr>
+                    <w:spacing w:line="240" w:lineRule="auto"/>
+                    <w:rPr>
+                      <w:rFonts w:ascii="Aptos Narrow" w:eastAsia="Times New Roman" w:hAnsi="Aptos Narrow" w:cs="Times New Roman"/>
+                      <w:color w:val="000000"/>
+                      <w:lang w:val="es-ES"/>
+                    </w:rPr>
+                  </w:pPr>
+                  <w:r>
+                    <w:rPr>
+                      <w:rFonts w:ascii="Aptos Narrow" w:eastAsia="Times New Roman" w:hAnsi="Aptos Narrow" w:cs="Times New Roman"/>
+                      <w:color w:val="000000"/>
+                      <w:lang w:val="es-ES"/>
+                    </w:rPr>
+                    <w:t>Curtosis</w:t>
+                  </w:r>
+                </w:p>
+              </w:tc>
+              <w:tc>
+                <w:tcPr>
+                  <w:tcW w:w="1241" w:type="dxa"/>
+                  <w:tcBorders>
+                    <w:top w:val="nil"/>
+                    <w:left w:val="nil"/>
+                    <w:bottom w:val="nil"/>
+                    <w:right w:val="nil"/>
+                  </w:tcBorders>
+                  <w:shd w:val="clear" w:color="auto" w:fill="auto"/>
+                  <w:noWrap/>
+                  <w:vAlign w:val="bottom"/>
+                  <w:hideMark/>
+                </w:tcPr>
+                <w:p>
+                  <w:pPr>
+                    <w:spacing w:line="240" w:lineRule="auto"/>
+                    <w:jc w:val="right"/>
+                    <w:rPr>
+                      <w:rFonts w:ascii="Aptos Narrow" w:eastAsia="Times New Roman" w:hAnsi="Aptos Narrow" w:cs="Times New Roman"/>
+                      <w:color w:val="000000"/>
+                      <w:lang w:val="es-ES"/>
+                    </w:rPr>
+                  </w:pPr>
+                  <w:r>
+                    <w:rPr>
+                      <w:rFonts w:ascii="Aptos Narrow" w:eastAsia="Times New Roman" w:hAnsi="Aptos Narrow" w:cs="Times New Roman"/>
+                      <w:color w:val="000000"/>
+                      <w:lang w:val="es-ES"/>
+                    </w:rPr>
+                    <w:t>15,0986426</w:t>
+                  </w:r>
+                </w:p>
+              </w:tc>
+            </w:tr>
+            <w:tr>
+              <w:trPr>
+                <w:trHeight w:val="290"/>
+              </w:trPr>
+              <w:tc>
+                <w:tcPr>
+                  <w:tcW w:w="2639" w:type="dxa"/>
+                  <w:tcBorders>
+                    <w:top w:val="nil"/>
+                    <w:left w:val="nil"/>
+                    <w:bottom w:val="nil"/>
+                    <w:right w:val="nil"/>
+                  </w:tcBorders>
+                  <w:shd w:val="clear" w:color="auto" w:fill="auto"/>
+                  <w:noWrap/>
+                  <w:vAlign w:val="bottom"/>
+                  <w:hideMark/>
+                </w:tcPr>
+                <w:p>
+                  <w:pPr>
+                    <w:spacing w:line="240" w:lineRule="auto"/>
+                    <w:rPr>
+                      <w:rFonts w:ascii="Aptos Narrow" w:eastAsia="Times New Roman" w:hAnsi="Aptos Narrow" w:cs="Times New Roman"/>
+                      <w:color w:val="000000"/>
+                      <w:lang w:val="es-ES"/>
+                    </w:rPr>
+                  </w:pPr>
+                  <w:r>
+                    <w:rPr>
+                      <w:rFonts w:ascii="Aptos Narrow" w:eastAsia="Times New Roman" w:hAnsi="Aptos Narrow" w:cs="Times New Roman"/>
+                      <w:color w:val="000000"/>
+                      <w:lang w:val="es-ES"/>
+                    </w:rPr>
+                    <w:t>Coeficiente de asimetría</w:t>
+                  </w:r>
+                </w:p>
+              </w:tc>
+              <w:tc>
+                <w:tcPr>
+                  <w:tcW w:w="1241" w:type="dxa"/>
+                  <w:tcBorders>
+                    <w:top w:val="nil"/>
+                    <w:left w:val="nil"/>
+                    <w:bottom w:val="nil"/>
+                    <w:right w:val="nil"/>
+                  </w:tcBorders>
+                  <w:shd w:val="clear" w:color="auto" w:fill="auto"/>
+                  <w:noWrap/>
+                  <w:vAlign w:val="bottom"/>
+                  <w:hideMark/>
+                </w:tcPr>
+                <w:p>
+                  <w:pPr>
+                    <w:spacing w:line="240" w:lineRule="auto"/>
+                    <w:jc w:val="right"/>
+                    <w:rPr>
+                      <w:rFonts w:ascii="Aptos Narrow" w:eastAsia="Times New Roman" w:hAnsi="Aptos Narrow" w:cs="Times New Roman"/>
+                      <w:color w:val="000000"/>
+                      <w:lang w:val="es-ES"/>
+                    </w:rPr>
+                  </w:pPr>
+                  <w:r>
+                    <w:rPr>
+                      <w:rFonts w:ascii="Aptos Narrow" w:eastAsia="Times New Roman" w:hAnsi="Aptos Narrow" w:cs="Times New Roman"/>
+                      <w:color w:val="000000"/>
+                      <w:lang w:val="es-ES"/>
+                    </w:rPr>
+                    <w:t>2,8341332</w:t>
+                  </w:r>
+                </w:p>
+              </w:tc>
+            </w:tr>
+            <w:tr>
+              <w:trPr>
+                <w:trHeight w:val="290"/>
+              </w:trPr>
+              <w:tc>
+                <w:tcPr>
+                  <w:tcW w:w="2639" w:type="dxa"/>
+                  <w:tcBorders>
+                    <w:top w:val="nil"/>
+                    <w:left w:val="nil"/>
+                    <w:bottom w:val="nil"/>
+                    <w:right w:val="nil"/>
+                  </w:tcBorders>
+                  <w:shd w:val="clear" w:color="auto" w:fill="auto"/>
+                  <w:noWrap/>
+                  <w:vAlign w:val="bottom"/>
+                  <w:hideMark/>
+                </w:tcPr>
+                <w:p>
+                  <w:pPr>
+                    <w:spacing w:line="240" w:lineRule="auto"/>
+                    <w:rPr>
+                      <w:rFonts w:ascii="Aptos Narrow" w:eastAsia="Times New Roman" w:hAnsi="Aptos Narrow" w:cs="Times New Roman"/>
+                      <w:color w:val="000000"/>
+                      <w:lang w:val="es-ES"/>
+                    </w:rPr>
+                  </w:pPr>
+                  <w:r>
+                    <w:rPr>
+                      <w:rFonts w:ascii="Aptos Narrow" w:eastAsia="Times New Roman" w:hAnsi="Aptos Narrow" w:cs="Times New Roman"/>
+                      <w:color w:val="000000"/>
+                      <w:lang w:val="es-ES"/>
+                    </w:rPr>
+                    <w:t>Rango</w:t>
+                  </w:r>
+                </w:p>
+              </w:tc>
+              <w:tc>
+                <w:tcPr>
+                  <w:tcW w:w="1241" w:type="dxa"/>
+                  <w:tcBorders>
+                    <w:top w:val="nil"/>
+                    <w:left w:val="nil"/>
+                    <w:bottom w:val="nil"/>
+                    <w:right w:val="nil"/>
+                  </w:tcBorders>
+                  <w:shd w:val="clear" w:color="auto" w:fill="auto"/>
+                  <w:noWrap/>
+                  <w:vAlign w:val="bottom"/>
+                  <w:hideMark/>
+                </w:tcPr>
+                <w:p>
+                  <w:pPr>
+                    <w:spacing w:line="240" w:lineRule="auto"/>
+                    <w:jc w:val="right"/>
+                    <w:rPr>
+                      <w:rFonts w:ascii="Aptos Narrow" w:eastAsia="Times New Roman" w:hAnsi="Aptos Narrow" w:cs="Times New Roman"/>
+                      <w:color w:val="000000"/>
+                      <w:lang w:val="es-ES"/>
+                    </w:rPr>
+                  </w:pPr>
+                  <w:r>
+                    <w:rPr>
+                      <w:rFonts w:ascii="Aptos Narrow" w:eastAsia="Times New Roman" w:hAnsi="Aptos Narrow" w:cs="Times New Roman"/>
+                      <w:color w:val="000000"/>
+                      <w:lang w:val="es-ES"/>
+                    </w:rPr>
+                    <w:t>75,2572</w:t>
+                  </w:r>
+                </w:p>
+              </w:tc>
+            </w:tr>
+            <w:tr>
+              <w:trPr>
+                <w:trHeight w:val="290"/>
+              </w:trPr>
+              <w:tc>
+                <w:tcPr>
+                  <w:tcW w:w="2639" w:type="dxa"/>
+                  <w:tcBorders>
+                    <w:top w:val="nil"/>
+                    <w:left w:val="nil"/>
+                    <w:bottom w:val="nil"/>
+                    <w:right w:val="nil"/>
+                  </w:tcBorders>
+                  <w:shd w:val="clear" w:color="auto" w:fill="auto"/>
+                  <w:noWrap/>
+                  <w:vAlign w:val="bottom"/>
+                  <w:hideMark/>
+                </w:tcPr>
+                <w:p>
+                  <w:pPr>
+                    <w:spacing w:line="240" w:lineRule="auto"/>
+                    <w:rPr>
+                      <w:rFonts w:ascii="Aptos Narrow" w:eastAsia="Times New Roman" w:hAnsi="Aptos Narrow" w:cs="Times New Roman"/>
+                      <w:color w:val="000000"/>
+                      <w:lang w:val="es-ES"/>
+                    </w:rPr>
+                  </w:pPr>
+                  <w:r>
+                    <w:rPr>
+                      <w:rFonts w:ascii="Aptos Narrow" w:eastAsia="Times New Roman" w:hAnsi="Aptos Narrow" w:cs="Times New Roman"/>
+                      <w:color w:val="000000"/>
+                      <w:lang w:val="es-ES"/>
+                    </w:rPr>
+                    <w:t>Mínimo</w:t>
+                  </w:r>
+                </w:p>
+              </w:tc>
+              <w:tc>
+                <w:tcPr>
+                  <w:tcW w:w="1241" w:type="dxa"/>
+                  <w:tcBorders>
+                    <w:top w:val="nil"/>
+                    <w:left w:val="nil"/>
+                    <w:bottom w:val="nil"/>
+                    <w:right w:val="nil"/>
+                  </w:tcBorders>
+                  <w:shd w:val="clear" w:color="auto" w:fill="auto"/>
+                  <w:noWrap/>
+                  <w:vAlign w:val="bottom"/>
+                  <w:hideMark/>
+                </w:tcPr>
+                <w:p>
+                  <w:pPr>
+                    <w:spacing w:line="240" w:lineRule="auto"/>
+                    <w:jc w:val="right"/>
+                    <w:rPr>
+                      <w:rFonts w:ascii="Aptos Narrow" w:eastAsia="Times New Roman" w:hAnsi="Aptos Narrow" w:cs="Times New Roman"/>
+                      <w:color w:val="000000"/>
+                      <w:lang w:val="es-ES"/>
+                    </w:rPr>
+                  </w:pPr>
+                  <w:r>
+                    <w:rPr>
+                      <w:rFonts w:ascii="Aptos Narrow" w:eastAsia="Times New Roman" w:hAnsi="Aptos Narrow" w:cs="Times New Roman"/>
+                      <w:color w:val="000000"/>
+                      <w:lang w:val="es-ES"/>
+                    </w:rPr>
+                    <w:t>3,2233</w:t>
+                  </w:r>
+                </w:p>
+              </w:tc>
+            </w:tr>
+            <w:tr>
+              <w:trPr>
+                <w:trHeight w:val="290"/>
+              </w:trPr>
+              <w:tc>
+                <w:tcPr>
+                  <w:tcW w:w="2639" w:type="dxa"/>
+                  <w:tcBorders>
+                    <w:top w:val="nil"/>
+                    <w:left w:val="nil"/>
+                    <w:bottom w:val="nil"/>
+                    <w:right w:val="nil"/>
+                  </w:tcBorders>
+                  <w:shd w:val="clear" w:color="auto" w:fill="auto"/>
+                  <w:noWrap/>
+                  <w:vAlign w:val="bottom"/>
+                  <w:hideMark/>
+                </w:tcPr>
+                <w:p>
+                  <w:pPr>
+                    <w:spacing w:line="240" w:lineRule="auto"/>
+                    <w:rPr>
+                      <w:rFonts w:ascii="Aptos Narrow" w:eastAsia="Times New Roman" w:hAnsi="Aptos Narrow" w:cs="Times New Roman"/>
+                      <w:color w:val="000000"/>
+                      <w:lang w:val="es-ES"/>
+                    </w:rPr>
+                  </w:pPr>
+                  <w:r>
+                    <w:rPr>
+                      <w:rFonts w:ascii="Aptos Narrow" w:eastAsia="Times New Roman" w:hAnsi="Aptos Narrow" w:cs="Times New Roman"/>
+                      <w:color w:val="000000"/>
+                      <w:lang w:val="es-ES"/>
+                    </w:rPr>
+                    <w:t>Máximo</w:t>
+                  </w:r>
+                </w:p>
+              </w:tc>
+              <w:tc>
+                <w:tcPr>
+                  <w:tcW w:w="1241" w:type="dxa"/>
+                  <w:tcBorders>
+                    <w:top w:val="nil"/>
+                    <w:left w:val="nil"/>
+                    <w:bottom w:val="nil"/>
+                    <w:right w:val="nil"/>
+                  </w:tcBorders>
+                  <w:shd w:val="clear" w:color="auto" w:fill="auto"/>
+                  <w:noWrap/>
+                  <w:vAlign w:val="bottom"/>
+                  <w:hideMark/>
+                </w:tcPr>
+                <w:p>
+                  <w:pPr>
+                    <w:spacing w:line="240" w:lineRule="auto"/>
+                    <w:jc w:val="right"/>
+                    <w:rPr>
+                      <w:rFonts w:ascii="Aptos Narrow" w:eastAsia="Times New Roman" w:hAnsi="Aptos Narrow" w:cs="Times New Roman"/>
+                      <w:color w:val="000000"/>
+                      <w:lang w:val="es-ES"/>
+                    </w:rPr>
+                  </w:pPr>
+                  <w:r>
+                    <w:rPr>
+                      <w:rFonts w:ascii="Aptos Narrow" w:eastAsia="Times New Roman" w:hAnsi="Aptos Narrow" w:cs="Times New Roman"/>
+                      <w:color w:val="000000"/>
+                      <w:lang w:val="es-ES"/>
+                    </w:rPr>
+                    <w:t>78,4805</w:t>
+                  </w:r>
+                </w:p>
+              </w:tc>
+            </w:tr>
+            <w:tr>
+              <w:trPr>
+                <w:trHeight w:val="290"/>
+              </w:trPr>
+              <w:tc>
+                <w:tcPr>
+                  <w:tcW w:w="2639" w:type="dxa"/>
+                  <w:tcBorders>
+                    <w:top w:val="nil"/>
+                    <w:left w:val="nil"/>
+                    <w:bottom w:val="nil"/>
+                    <w:right w:val="nil"/>
+                  </w:tcBorders>
+                  <w:shd w:val="clear" w:color="auto" w:fill="auto"/>
+                  <w:noWrap/>
+                  <w:vAlign w:val="bottom"/>
+                  <w:hideMark/>
+                </w:tcPr>
+                <w:p>
+                  <w:pPr>
+                    <w:spacing w:line="240" w:lineRule="auto"/>
+                    <w:rPr>
+                      <w:rFonts w:ascii="Aptos Narrow" w:eastAsia="Times New Roman" w:hAnsi="Aptos Narrow" w:cs="Times New Roman"/>
+                      <w:color w:val="000000"/>
+                      <w:lang w:val="es-ES"/>
+                    </w:rPr>
+                  </w:pPr>
+                  <w:r>
+                    <w:rPr>
+                      <w:rFonts w:ascii="Aptos Narrow" w:eastAsia="Times New Roman" w:hAnsi="Aptos Narrow" w:cs="Times New Roman"/>
+                      <w:color w:val="000000"/>
+                      <w:lang w:val="es-ES"/>
+                    </w:rPr>
+                    <w:t>Suma</w:t>
+                  </w:r>
+                </w:p>
+              </w:tc>
+              <w:tc>
+                <w:tcPr>
+                  <w:tcW w:w="1241" w:type="dxa"/>
+                  <w:tcBorders>
+                    <w:top w:val="nil"/>
+                    <w:left w:val="nil"/>
+                    <w:bottom w:val="nil"/>
+                    <w:right w:val="nil"/>
+                  </w:tcBorders>
+                  <w:shd w:val="clear" w:color="auto" w:fill="auto"/>
+                  <w:noWrap/>
+                  <w:vAlign w:val="bottom"/>
+                  <w:hideMark/>
+                </w:tcPr>
+                <w:p>
+                  <w:pPr>
+                    <w:spacing w:line="240" w:lineRule="auto"/>
+                    <w:jc w:val="right"/>
+                    <w:rPr>
+                      <w:rFonts w:ascii="Aptos Narrow" w:eastAsia="Times New Roman" w:hAnsi="Aptos Narrow" w:cs="Times New Roman"/>
+                      <w:color w:val="000000"/>
+                      <w:lang w:val="es-ES"/>
+                    </w:rPr>
+                  </w:pPr>
+                  <w:r>
+                    <w:rPr>
+                      <w:rFonts w:ascii="Aptos Narrow" w:eastAsia="Times New Roman" w:hAnsi="Aptos Narrow" w:cs="Times New Roman"/>
+                      <w:color w:val="000000"/>
+                      <w:lang w:val="es-ES"/>
+                    </w:rPr>
+                    <w:t>5616,4869</w:t>
+                  </w:r>
+                </w:p>
+              </w:tc>
+            </w:tr>
+            <w:tr>
+              <w:trPr>
+                <w:trHeight w:val="290"/>
+              </w:trPr>
+              <w:tc>
+                <w:tcPr>
+                  <w:tcW w:w="2639" w:type="dxa"/>
+                  <w:tcBorders>
+                    <w:top w:val="nil"/>
+                    <w:left w:val="nil"/>
+                    <w:bottom w:val="nil"/>
+                    <w:right w:val="nil"/>
+                  </w:tcBorders>
+                  <w:shd w:val="clear" w:color="auto" w:fill="auto"/>
+                  <w:noWrap/>
+                  <w:vAlign w:val="bottom"/>
+                  <w:hideMark/>
+                </w:tcPr>
+                <w:p>
+                  <w:pPr>
+                    <w:spacing w:line="240" w:lineRule="auto"/>
+                    <w:rPr>
+                      <w:rFonts w:ascii="Aptos Narrow" w:eastAsia="Times New Roman" w:hAnsi="Aptos Narrow" w:cs="Times New Roman"/>
+                      <w:color w:val="000000"/>
+                      <w:lang w:val="es-ES"/>
+                    </w:rPr>
+                  </w:pPr>
+                  <w:r>
+                    <w:rPr>
+                      <w:rFonts w:ascii="Aptos Narrow" w:eastAsia="Times New Roman" w:hAnsi="Aptos Narrow" w:cs="Times New Roman"/>
+                      <w:color w:val="000000"/>
+                      <w:lang w:val="es-ES"/>
+                    </w:rPr>
+                    <w:t>Cuenta</w:t>
+                  </w:r>
+                </w:p>
+              </w:tc>
+              <w:tc>
+                <w:tcPr>
+                  <w:tcW w:w="1241" w:type="dxa"/>
+                  <w:tcBorders>
+                    <w:top w:val="nil"/>
+                    <w:left w:val="nil"/>
+                    <w:bottom w:val="nil"/>
+                    <w:right w:val="nil"/>
+                  </w:tcBorders>
+                  <w:shd w:val="clear" w:color="auto" w:fill="auto"/>
+                  <w:noWrap/>
+                  <w:vAlign w:val="bottom"/>
+                  <w:hideMark/>
+                </w:tcPr>
+                <w:p>
+                  <w:pPr>
+                    <w:spacing w:line="240" w:lineRule="auto"/>
+                    <w:jc w:val="right"/>
+                    <w:rPr>
+                      <w:rFonts w:ascii="Aptos Narrow" w:eastAsia="Times New Roman" w:hAnsi="Aptos Narrow" w:cs="Times New Roman"/>
+                      <w:color w:val="000000"/>
+                      <w:lang w:val="es-ES"/>
+                    </w:rPr>
+                  </w:pPr>
+                  <w:r>
+                    <w:rPr>
+                      <w:rFonts w:ascii="Aptos Narrow" w:eastAsia="Times New Roman" w:hAnsi="Aptos Narrow" w:cs="Times New Roman"/>
+                      <w:color w:val="000000"/>
+                      <w:lang w:val="es-ES"/>
+                    </w:rPr>
+                    <w:t>487</w:t>
+                  </w:r>
+                </w:p>
+              </w:tc>
+            </w:tr>
+            <w:tr>
+              <w:trPr>
+                <w:trHeight w:val="300"/>
+              </w:trPr>
+              <w:tc>
+                <w:tcPr>
+                  <w:tcW w:w="2639" w:type="dxa"/>
+                  <w:tcBorders>
+                    <w:top w:val="nil"/>
+                    <w:left w:val="nil"/>
+                    <w:bottom w:val="single" w:sz="8" w:space="0" w:color="auto"/>
+                    <w:right w:val="nil"/>
+                  </w:tcBorders>
+                  <w:shd w:val="clear" w:color="auto" w:fill="auto"/>
+                  <w:noWrap/>
+                  <w:vAlign w:val="bottom"/>
+                  <w:hideMark/>
+                </w:tcPr>
+                <w:p>
+                  <w:pPr>
+                    <w:spacing w:line="240" w:lineRule="auto"/>
+                    <w:rPr>
+                      <w:rFonts w:ascii="Aptos Narrow" w:eastAsia="Times New Roman" w:hAnsi="Aptos Narrow" w:cs="Times New Roman"/>
+                      <w:color w:val="000000"/>
+                      <w:lang w:val="es-ES"/>
+                    </w:rPr>
+                  </w:pPr>
+                  <w:r>
+                    <w:rPr>
+                      <w:rFonts w:ascii="Aptos Narrow" w:eastAsia="Times New Roman" w:hAnsi="Aptos Narrow" w:cs="Times New Roman"/>
+                      <w:color w:val="000000"/>
+                      <w:lang w:val="es-ES"/>
+                    </w:rPr>
+                    <w:t>Nivel de confianza(95,0%)</w:t>
+                  </w:r>
+                </w:p>
+              </w:tc>
+              <w:tc>
+                <w:tcPr>
+                  <w:tcW w:w="1241" w:type="dxa"/>
+                  <w:tcBorders>
+                    <w:top w:val="nil"/>
+                    <w:left w:val="nil"/>
+                    <w:bottom w:val="single" w:sz="8" w:space="0" w:color="auto"/>
+                    <w:right w:val="nil"/>
+                  </w:tcBorders>
+                  <w:shd w:val="clear" w:color="auto" w:fill="auto"/>
+                  <w:noWrap/>
+                  <w:vAlign w:val="bottom"/>
+                  <w:hideMark/>
+                </w:tcPr>
+                <w:p>
+                  <w:pPr>
+                    <w:spacing w:line="240" w:lineRule="auto"/>
+                    <w:jc w:val="right"/>
+                    <w:rPr>
+                      <w:rFonts w:ascii="Aptos Narrow" w:eastAsia="Times New Roman" w:hAnsi="Aptos Narrow" w:cs="Times New Roman"/>
+                      <w:color w:val="000000"/>
+                      <w:lang w:val="es-ES"/>
+                    </w:rPr>
+                  </w:pPr>
+                  <w:r>
+                    <w:rPr>
+                      <w:rFonts w:ascii="Aptos Narrow" w:eastAsia="Times New Roman" w:hAnsi="Aptos Narrow" w:cs="Times New Roman"/>
+                      <w:color w:val="000000"/>
+                      <w:lang w:val="es-ES"/>
+                    </w:rPr>
+                    <w:t>0,67574806</w:t>
+                  </w:r>
+                </w:p>
+              </w:tc>
+            </w:tr>
+          </w:tbl>
           <w:p>
             <w:pPr>
               <w:spacing w:line="240" w:lineRule="auto"/>
@@ -13517,15 +15831,221 @@
                 <w:lang w:val="es-ES"/>
               </w:rPr>
             </w:pPr>
-            <w:r>
-              <w:rPr>
-                <w:rFonts w:ascii="Times New Roman" w:eastAsia="Times New Roman" w:hAnsi="Times New Roman" w:cs="Times New Roman"/>
-                <w:sz w:val="20"/>
-                <w:szCs w:val="20"/>
-                <w:lang w:val="es-ES"/>
-              </w:rPr>
-              <w:lastRenderedPageBreak/>
-              <w:t>PC_2</w:t>
+          </w:p>
+        </w:tc>
+      </w:tr>
+      <w:tr>
+        <w:trPr>
+          <w:gridAfter w:val="1"/>
+          <w:wAfter w:w="420" w:type="dxa"/>
+          <w:trHeight w:val="290"/>
+        </w:trPr>
+        <w:tc>
+          <w:tcPr>
+            <w:tcW w:w="1200" w:type="dxa"/>
+            <w:tcBorders>
+              <w:top w:val="nil"/>
+              <w:left w:val="nil"/>
+              <w:bottom w:val="nil"/>
+              <w:right w:val="nil"/>
+            </w:tcBorders>
+            <w:shd w:val="clear" w:color="auto" w:fill="auto"/>
+            <w:noWrap/>
+            <w:vAlign w:val="bottom"/>
+            <w:hideMark/>
+          </w:tcPr>
+          <w:p>
+            <w:pPr>
+              <w:spacing w:line="240" w:lineRule="auto"/>
+              <w:rPr>
+                <w:rFonts w:ascii="Aptos Narrow" w:eastAsia="Times New Roman" w:hAnsi="Aptos Narrow" w:cs="Times New Roman"/>
+                <w:color w:val="000000"/>
+                <w:lang w:val="es-ES"/>
+              </w:rPr>
+            </w:pPr>
+            <w:r>
+              <w:rPr>
+                <w:rFonts w:ascii="Aptos Narrow" w:eastAsia="Times New Roman" w:hAnsi="Aptos Narrow" w:cs="Times New Roman"/>
+                <w:color w:val="000000"/>
+                <w:lang w:val="es-ES"/>
+              </w:rPr>
+              <w:t>Interval(ms)</w:t>
+            </w:r>
+          </w:p>
+        </w:tc>
+        <w:tc>
+          <w:tcPr>
+            <w:tcW w:w="1200" w:type="dxa"/>
+            <w:tcBorders>
+              <w:top w:val="nil"/>
+              <w:left w:val="nil"/>
+              <w:bottom w:val="nil"/>
+              <w:right w:val="nil"/>
+            </w:tcBorders>
+            <w:shd w:val="clear" w:color="auto" w:fill="auto"/>
+            <w:noWrap/>
+            <w:vAlign w:val="bottom"/>
+            <w:hideMark/>
+          </w:tcPr>
+          <w:p>
+            <w:pPr>
+              <w:spacing w:line="240" w:lineRule="auto"/>
+              <w:jc w:val="right"/>
+              <w:rPr>
+                <w:rFonts w:ascii="Aptos Narrow" w:eastAsia="Times New Roman" w:hAnsi="Aptos Narrow" w:cs="Times New Roman"/>
+                <w:color w:val="000000"/>
+                <w:lang w:val="es-ES"/>
+              </w:rPr>
+            </w:pPr>
+            <w:r>
+              <w:rPr>
+                <w:rFonts w:ascii="Aptos Narrow" w:eastAsia="Times New Roman" w:hAnsi="Aptos Narrow" w:cs="Times New Roman"/>
+                <w:color w:val="000000"/>
+                <w:lang w:val="es-ES"/>
+              </w:rPr>
+              <w:t>10,8570792</w:t>
+            </w:r>
+          </w:p>
+        </w:tc>
+        <w:tc>
+          <w:tcPr>
+            <w:tcW w:w="1200" w:type="dxa"/>
+            <w:tcBorders>
+              <w:top w:val="nil"/>
+              <w:left w:val="nil"/>
+              <w:bottom w:val="nil"/>
+              <w:right w:val="nil"/>
+            </w:tcBorders>
+            <w:shd w:val="clear" w:color="auto" w:fill="auto"/>
+            <w:noWrap/>
+            <w:vAlign w:val="bottom"/>
+            <w:hideMark/>
+          </w:tcPr>
+          <w:p>
+            <w:pPr>
+              <w:spacing w:line="240" w:lineRule="auto"/>
+              <w:jc w:val="right"/>
+              <w:rPr>
+                <w:rFonts w:ascii="Aptos Narrow" w:eastAsia="Times New Roman" w:hAnsi="Aptos Narrow" w:cs="Times New Roman"/>
+                <w:color w:val="000000"/>
+                <w:lang w:val="es-ES"/>
+              </w:rPr>
+            </w:pPr>
+            <w:r>
+              <w:rPr>
+                <w:rFonts w:ascii="Aptos Narrow" w:eastAsia="Times New Roman" w:hAnsi="Aptos Narrow" w:cs="Times New Roman"/>
+                <w:color w:val="000000"/>
+                <w:lang w:val="es-ES"/>
+              </w:rPr>
+              <w:t>12,2085754</w:t>
+            </w:r>
+          </w:p>
+        </w:tc>
+      </w:tr>
+      <w:tr>
+        <w:trPr>
+          <w:gridAfter w:val="1"/>
+          <w:wAfter w:w="420" w:type="dxa"/>
+          <w:trHeight w:val="290"/>
+        </w:trPr>
+        <w:tc>
+          <w:tcPr>
+            <w:tcW w:w="1200" w:type="dxa"/>
+            <w:tcBorders>
+              <w:top w:val="nil"/>
+              <w:left w:val="nil"/>
+              <w:bottom w:val="nil"/>
+              <w:right w:val="nil"/>
+            </w:tcBorders>
+            <w:shd w:val="clear" w:color="auto" w:fill="auto"/>
+            <w:noWrap/>
+            <w:vAlign w:val="bottom"/>
+            <w:hideMark/>
+          </w:tcPr>
+          <w:p>
+            <w:pPr>
+              <w:spacing w:line="240" w:lineRule="auto"/>
+              <w:rPr>
+                <w:rFonts w:ascii="Aptos Narrow" w:eastAsia="Times New Roman" w:hAnsi="Aptos Narrow" w:cs="Times New Roman"/>
+                <w:color w:val="000000"/>
+                <w:lang w:val="es-ES"/>
+              </w:rPr>
+            </w:pPr>
+            <w:r>
+              <w:rPr>
+                <w:rFonts w:ascii="Aptos Narrow" w:eastAsia="Times New Roman" w:hAnsi="Aptos Narrow" w:cs="Times New Roman"/>
+                <w:color w:val="000000"/>
+                <w:lang w:val="es-ES"/>
+              </w:rPr>
+              <w:t>Interval(s)</w:t>
+            </w:r>
+          </w:p>
+        </w:tc>
+        <w:tc>
+          <w:tcPr>
+            <w:tcW w:w="1200" w:type="dxa"/>
+            <w:tcBorders>
+              <w:top w:val="nil"/>
+              <w:left w:val="nil"/>
+              <w:bottom w:val="nil"/>
+              <w:right w:val="nil"/>
+            </w:tcBorders>
+            <w:shd w:val="clear" w:color="auto" w:fill="auto"/>
+            <w:noWrap/>
+            <w:vAlign w:val="bottom"/>
+            <w:hideMark/>
+          </w:tcPr>
+          <w:p>
+            <w:pPr>
+              <w:spacing w:line="240" w:lineRule="auto"/>
+              <w:jc w:val="right"/>
+              <w:rPr>
+                <w:rFonts w:ascii="Aptos Narrow" w:eastAsia="Times New Roman" w:hAnsi="Aptos Narrow" w:cs="Times New Roman"/>
+                <w:color w:val="000000"/>
+                <w:lang w:val="es-ES"/>
+              </w:rPr>
+            </w:pPr>
+            <w:r>
+              <w:rPr>
+                <w:rFonts w:ascii="Aptos Narrow" w:eastAsia="Times New Roman" w:hAnsi="Aptos Narrow" w:cs="Times New Roman"/>
+                <w:color w:val="000000"/>
+                <w:lang w:val="es-ES"/>
+              </w:rPr>
+              <w:t>0,01085708</w:t>
+            </w:r>
+          </w:p>
+        </w:tc>
+        <w:tc>
+          <w:tcPr>
+            <w:tcW w:w="1200" w:type="dxa"/>
+            <w:tcBorders>
+              <w:top w:val="nil"/>
+              <w:left w:val="nil"/>
+              <w:bottom w:val="nil"/>
+              <w:right w:val="nil"/>
+            </w:tcBorders>
+            <w:shd w:val="clear" w:color="auto" w:fill="auto"/>
+            <w:noWrap/>
+            <w:vAlign w:val="bottom"/>
+            <w:hideMark/>
+          </w:tcPr>
+          <w:p>
+            <w:pPr>
+              <w:spacing w:line="240" w:lineRule="auto"/>
+              <w:jc w:val="right"/>
+              <w:rPr>
+                <w:rFonts w:ascii="Aptos Narrow" w:eastAsia="Times New Roman" w:hAnsi="Aptos Narrow" w:cs="Times New Roman"/>
+                <w:color w:val="000000"/>
+                <w:lang w:val="es-ES"/>
+              </w:rPr>
+            </w:pPr>
+            <w:r>
+              <w:rPr>
+                <w:rFonts w:ascii="Aptos Narrow" w:eastAsia="Times New Roman" w:hAnsi="Aptos Narrow" w:cs="Times New Roman"/>
+                <w:color w:val="000000"/>
+                <w:lang w:val="es-ES"/>
+              </w:rPr>
+              <w:t>0,01220858</w:t>
             </w:r>
           </w:p>
         </w:tc>
@@ -13535,6 +16055,11 @@
       <w:pPr>
         <w:spacing w:line="240" w:lineRule="auto"/>
       </w:pPr>
+    </w:p>
+    <w:p>
+      <w:pPr>
+        <w:spacing w:line="240" w:lineRule="auto"/>
+      </w:pPr>
       <w:r>
         <w:t xml:space="preserve">Podemos observar como el PC_2, el intervalo de confianza con una cota superior de </w:t>
       </w:r>
@@ -13543,7 +16068,35 @@
           <w:rFonts w:ascii="Calibri" w:hAnsi="Calibri" w:cs="Calibri"/>
           <w:color w:val="000000"/>
         </w:rPr>
-        <w:t xml:space="preserve">13,66 </w:t>
+        <w:t>1</w:t>
+      </w:r>
+      <w:r>
+        <w:rPr>
+          <w:rFonts w:ascii="Calibri" w:hAnsi="Calibri" w:cs="Calibri"/>
+          <w:color w:val="000000"/>
+        </w:rPr>
+        <w:t>0,</w:t>
+      </w:r>
+      <w:r>
+        <w:rPr>
+          <w:rFonts w:ascii="Calibri" w:hAnsi="Calibri" w:cs="Calibri"/>
+          <w:color w:val="000000"/>
+        </w:rPr>
+        <w:t>857</w:t>
+      </w:r>
+      <w:r>
+        <w:rPr>
+          <w:rFonts w:ascii="Calibri" w:hAnsi="Calibri" w:cs="Calibri"/>
+          <w:color w:val="000000"/>
+        </w:rPr>
+        <w:t xml:space="preserve"> </w:t>
+      </w:r>
+      <w:r>
+        <w:rPr>
+          <w:rFonts w:ascii="Calibri" w:hAnsi="Calibri" w:cs="Calibri"/>
+          <w:color w:val="000000"/>
+        </w:rPr>
+        <w:t xml:space="preserve"> </w:t>
       </w:r>
       <w:r>
         <w:rPr>
@@ -13557,7 +16110,26 @@
         <w:t xml:space="preserve">, </w:t>
       </w:r>
       <w:r>
-        <w:t xml:space="preserve">frente a la cuota de 31,49ms del </w:t>
+        <w:t xml:space="preserve">frente a la cuota de </w:t>
+      </w:r>
+      <w:r>
+        <w:rPr>
+          <w:rFonts w:ascii="Aptos Narrow" w:eastAsia="Times New Roman" w:hAnsi="Aptos Narrow" w:cs="Times New Roman"/>
+          <w:color w:val="000000"/>
+          <w:lang w:val="es-ES"/>
+        </w:rPr>
+        <w:t>21,026</w:t>
+      </w:r>
+      <w:r>
+        <w:rPr>
+          <w:rFonts w:ascii="Aptos Narrow" w:eastAsia="Times New Roman" w:hAnsi="Aptos Narrow" w:cs="Times New Roman"/>
+          <w:color w:val="000000"/>
+          <w:lang w:val="es-ES"/>
+        </w:rPr>
+        <w:t xml:space="preserve"> </w:t>
+      </w:r>
+      <w:r>
+        <w:t xml:space="preserve">ms del </w:t>
       </w:r>
       <w:r>
         <w:t xml:space="preserve">PC_1. Ante esto podemos concluir con que el PC_2 tiene un mejor desempeño con respecto a tiempos de respuesta, siendo </w:t>
@@ -13588,7 +16160,15 @@
         <w:ind w:right="-330"/>
       </w:pPr>
       <w:r>
-        <w:t xml:space="preserve">En este informe se analizamos el proceso de testing formal tras </w:t>
+        <w:t xml:space="preserve">En este informe se analizamos el proceso de </w:t>
+      </w:r>
+      <w:proofErr w:type="spellStart"/>
+      <w:r>
+        <w:t>testing</w:t>
+      </w:r>
+      <w:proofErr w:type="spellEnd"/>
+      <w:r>
+        <w:t xml:space="preserve"> formal tras </w:t>
       </w:r>
       <w:r>
         <w:t xml:space="preserve">completar el </w:t>
@@ -13627,7 +16207,15 @@
         <w:t>para lo</w:t>
       </w:r>
       <w:r>
-        <w:t xml:space="preserve">s requisitos 8 y 9 del Student </w:t>
+        <w:t xml:space="preserve">s requisitos 8 y 9 del </w:t>
+      </w:r>
+      <w:proofErr w:type="spellStart"/>
+      <w:r>
+        <w:t>Student</w:t>
+      </w:r>
+      <w:proofErr w:type="spellEnd"/>
+      <w:r>
+        <w:t xml:space="preserve"> </w:t>
       </w:r>
       <w:r>
         <w:t>4</w:t>
@@ -15219,6 +17807,7 @@
   <w:style w:type="character" w:default="1" w:styleId="Fuentedeprrafopredeter">
     <w:name w:val="Default Paragraph Font"/>
     <w:uiPriority w:val="1"/>
+    <w:semiHidden/>
     <w:unhideWhenUsed/>
   </w:style>
   <w:style w:type="table" w:default="1" w:styleId="Tablanormal">

</xml_diff>